<commit_message>
Working on Process Monitor assignment (part 2) - done Monitor and Project structure document
</commit_message>
<xml_diff>
--- a/Assignment 1 and 2 - Process Monitor/Project Structure.docx
+++ b/Assignment 1 and 2 - Process Monitor/Project Structure.docx
@@ -10,6 +10,7 @@
           <w:bCs/>
           <w:sz w:val="36"/>
           <w:szCs w:val="36"/>
+          <w:rtl/>
         </w:rPr>
       </w:pPr>
       <w:r>
@@ -35,6 +36,194 @@
     <w:p>
       <w:pPr>
         <w:rPr>
+          <w:i/>
+          <w:iCs/>
+          <w:rtl/>
+        </w:rPr>
+      </w:pPr>
+      <w:r>
+        <w:rPr>
+          <w:rFonts w:hint="cs"/>
+          <w:i/>
+          <w:iCs/>
+          <w:rtl/>
+        </w:rPr>
+        <w:t>בהפעלת המ</w:t>
+      </w:r>
+      <w:r>
+        <w:rPr>
+          <w:rFonts w:hint="cs"/>
+          <w:i/>
+          <w:iCs/>
+          <w:rtl/>
+        </w:rPr>
+        <w:t xml:space="preserve">וניטור יוצג למשתמש </w:t>
+      </w:r>
+      <w:r>
+        <w:rPr>
+          <w:rFonts w:hint="cs"/>
+          <w:i/>
+          <w:iCs/>
+        </w:rPr>
+        <w:t>UI</w:t>
+      </w:r>
+      <w:r>
+        <w:rPr>
+          <w:rFonts w:hint="cs"/>
+          <w:i/>
+          <w:iCs/>
+          <w:rtl/>
+        </w:rPr>
+        <w:t xml:space="preserve"> </w:t>
+      </w:r>
+      <w:r>
+        <w:rPr>
+          <w:rFonts w:hint="cs"/>
+          <w:i/>
+          <w:iCs/>
+          <w:rtl/>
+        </w:rPr>
+        <w:t xml:space="preserve">בו יהיה </w:t>
+      </w:r>
+      <w:r>
+        <w:rPr>
+          <w:rFonts w:hint="cs"/>
+          <w:i/>
+          <w:iCs/>
+          <w:rtl/>
+        </w:rPr>
+        <w:t xml:space="preserve">תפריט בחירה בין שני מצבים אפשריים: </w:t>
+      </w:r>
+    </w:p>
+    <w:p>
+      <w:pPr>
+        <w:pStyle w:val="ListParagraph"/>
+        <w:numPr>
+          <w:ilvl w:val="0"/>
+          <w:numId w:val="5"/>
+        </w:numPr>
+        <w:rPr>
+          <w:i/>
+          <w:iCs/>
+          <w:rtl/>
+        </w:rPr>
+      </w:pPr>
+      <w:r>
+        <w:rPr>
+          <w:rFonts w:hint="cs"/>
+          <w:i/>
+          <w:iCs/>
+          <w:rtl/>
+        </w:rPr>
+        <w:t>הפעלת המוניטור לדגימה או</w:t>
+      </w:r>
+      <w:r>
+        <w:rPr>
+          <w:rFonts w:hint="cs"/>
+          <w:i/>
+          <w:iCs/>
+          <w:rtl/>
+        </w:rPr>
+        <w:t xml:space="preserve">טומטית </w:t>
+      </w:r>
+      <w:r>
+        <w:rPr>
+          <w:i/>
+          <w:iCs/>
+          <w:rtl/>
+        </w:rPr>
+        <w:t>–</w:t>
+      </w:r>
+      <w:r>
+        <w:rPr>
+          <w:rFonts w:hint="cs"/>
+          <w:i/>
+          <w:iCs/>
+          <w:rtl/>
+        </w:rPr>
+        <w:t xml:space="preserve"> במצב</w:t>
+      </w:r>
+      <w:r>
+        <w:rPr>
+          <w:rFonts w:hint="cs"/>
+          <w:i/>
+          <w:iCs/>
+          <w:rtl/>
+        </w:rPr>
+        <w:t xml:space="preserve"> זה</w:t>
+      </w:r>
+      <w:r>
+        <w:rPr>
+          <w:rFonts w:hint="cs"/>
+          <w:i/>
+          <w:iCs/>
+          <w:rtl/>
+        </w:rPr>
+        <w:t xml:space="preserve"> יהיה על המשתמש לבחור את פרק הזמן </w:t>
+      </w:r>
+      <w:r>
+        <w:rPr>
+          <w:rFonts w:hint="cs"/>
+          <w:i/>
+          <w:iCs/>
+          <w:rtl/>
+        </w:rPr>
+        <w:t xml:space="preserve">שהמוניטור ימתין בין דגימה לדגימה נוספת. </w:t>
+      </w:r>
+      <w:r>
+        <w:rPr>
+          <w:rFonts w:hint="cs"/>
+          <w:i/>
+          <w:iCs/>
+          <w:rtl/>
+        </w:rPr>
+        <w:t>משם המוניטור יחל בדגימותיו ובתיעוד לקבצים כנדרש.</w:t>
+      </w:r>
+    </w:p>
+    <w:p>
+      <w:pPr>
+        <w:pStyle w:val="ListParagraph"/>
+        <w:numPr>
+          <w:ilvl w:val="0"/>
+          <w:numId w:val="5"/>
+        </w:numPr>
+        <w:rPr>
+          <w:rFonts w:hint="cs"/>
+          <w:i/>
+          <w:iCs/>
+          <w:rtl/>
+        </w:rPr>
+      </w:pPr>
+      <w:r>
+        <w:rPr>
+          <w:rFonts w:hint="cs"/>
+          <w:i/>
+          <w:iCs/>
+          <w:rtl/>
+        </w:rPr>
+        <w:t xml:space="preserve">מצב ידני </w:t>
+      </w:r>
+      <w:r>
+        <w:rPr>
+          <w:i/>
+          <w:iCs/>
+          <w:rtl/>
+        </w:rPr>
+        <w:t>–</w:t>
+      </w:r>
+      <w:r>
+        <w:rPr>
+          <w:rFonts w:hint="cs"/>
+          <w:i/>
+          <w:iCs/>
+          <w:rtl/>
+        </w:rPr>
+        <w:t xml:space="preserve"> במצב זה יהיה על המשתמש להזין שני תאריכים של שתי דגימות שונות (יכניס קודם את התאריך המוקדם יותר ואז את התאריך המאוחר יותר). המוניטור יציג למשתמש את התהליכים החדשים שהחלו לרוץ בין הדגימות ואת התהליכים שהפסיקו לרוץ בין הדגימות.</w:t>
+      </w:r>
+    </w:p>
+    <w:p>
+      <w:pPr>
+        <w:rPr>
           <w:b/>
           <w:bCs/>
           <w:sz w:val="28"/>
@@ -50,20 +239,19 @@
           <w:szCs w:val="28"/>
           <w:rtl/>
         </w:rPr>
-        <w:t>הסבר על המחלקות ותפקידיהן</w:t>
-      </w:r>
-    </w:p>
-    <w:p>
-      <w:pPr>
-        <w:rPr>
+        <w:t xml:space="preserve">הסבר על </w:t>
+      </w:r>
+      <w:r>
+        <w:rPr>
+          <w:rFonts w:hint="cs"/>
           <w:b/>
           <w:bCs/>
           <w:sz w:val="28"/>
           <w:szCs w:val="28"/>
           <w:rtl/>
         </w:rPr>
-      </w:pPr>
-      <w:proofErr w:type="spellStart"/>
+        <w:t>מבנה מחלקות הפרויקט</w:t>
+      </w:r>
       <w:r>
         <w:rPr>
           <w:rFonts w:hint="cs"/>
@@ -71,128 +259,257 @@
           <w:bCs/>
           <w:sz w:val="28"/>
           <w:szCs w:val="28"/>
-        </w:rPr>
-        <w:t>P</w:t>
-      </w:r>
-      <w:r>
+          <w:rtl/>
+        </w:rPr>
+        <w:t xml:space="preserve"> ותפקידיהן</w:t>
+      </w:r>
+    </w:p>
+    <w:p>
+      <w:pPr>
         <w:rPr>
           <w:b/>
           <w:bCs/>
           <w:sz w:val="28"/>
           <w:szCs w:val="28"/>
-        </w:rPr>
-        <w:t>rocessMonitor</w:t>
-      </w:r>
-      <w:proofErr w:type="spellEnd"/>
-    </w:p>
-    <w:p>
-      <w:pPr>
-        <w:rPr>
-          <w:rtl/>
-        </w:rPr>
-      </w:pPr>
-      <w:r>
-        <w:rPr>
-          <w:rFonts w:hint="cs"/>
-          <w:rtl/>
-        </w:rPr>
-        <w:t xml:space="preserve">המחלקה הראשית. תחום אחריותה הוא לתפעל את המוניטור, לתעד לקבצים את מצב המוניטור ולאבטח אותם. ע"מ לבצע משימות אלו, המחלקה </w:t>
-      </w:r>
-      <w:r>
-        <w:rPr>
-          <w:rFonts w:hint="cs"/>
-          <w:rtl/>
-        </w:rPr>
-        <w:t>משתמשת</w:t>
-      </w:r>
-      <w:r>
-        <w:rPr>
-          <w:rFonts w:hint="cs"/>
-          <w:rtl/>
-        </w:rPr>
-        <w:t xml:space="preserve"> בספריות ובמחלקות עזר נוספות.</w:t>
-      </w:r>
-    </w:p>
-    <w:p>
-      <w:pPr>
-        <w:rPr>
-          <w:rtl/>
-        </w:rPr>
-      </w:pPr>
-      <w:r>
-        <w:rPr>
-          <w:rFonts w:hint="cs"/>
-          <w:rtl/>
-        </w:rPr>
-        <w:t>המחלקות והספריות שהמחלקה משתמשת בהן:</w:t>
-      </w:r>
-    </w:p>
-    <w:p>
-      <w:proofErr w:type="gramStart"/>
-      <w:r>
-        <w:t>time</w:t>
-      </w:r>
-      <w:proofErr w:type="gramEnd"/>
-      <w:r>
-        <w:t xml:space="preserve">, </w:t>
-      </w:r>
+          <w:rtl/>
+        </w:rPr>
+      </w:pPr>
       <w:proofErr w:type="spellStart"/>
       <w:r>
-        <w:t>psutil</w:t>
-      </w:r>
-      <w:proofErr w:type="spellEnd"/>
-      <w:r>
-        <w:t xml:space="preserve">, </w:t>
-      </w:r>
-      <w:proofErr w:type="spellStart"/>
-      <w:r>
-        <w:t>ProcessList</w:t>
-      </w:r>
-      <w:proofErr w:type="spellEnd"/>
-      <w:r>
-        <w:t xml:space="preserve">, </w:t>
-      </w:r>
-      <w:proofErr w:type="spellStart"/>
-      <w:r>
-        <w:t>StatusLog</w:t>
-      </w:r>
-      <w:proofErr w:type="spellEnd"/>
-      <w:r>
-        <w:t xml:space="preserve">, </w:t>
-      </w:r>
-      <w:proofErr w:type="spellStart"/>
-      <w:r>
-        <w:t>FilesHandler</w:t>
-      </w:r>
-      <w:proofErr w:type="spellEnd"/>
-    </w:p>
-    <w:p>
-      <w:pPr>
-        <w:rPr>
+        <w:rPr>
+          <w:rFonts w:hint="cs"/>
           <w:b/>
           <w:bCs/>
           <w:sz w:val="28"/>
           <w:szCs w:val="28"/>
-          <w:rtl/>
-        </w:rPr>
-      </w:pPr>
-      <w:proofErr w:type="spellStart"/>
-      <w:r>
-        <w:rPr>
-          <w:rFonts w:hint="cs"/>
+        </w:rPr>
+        <w:t>P</w:t>
+      </w:r>
+      <w:r>
+        <w:rPr>
           <w:b/>
           <w:bCs/>
           <w:sz w:val="28"/>
           <w:szCs w:val="28"/>
         </w:rPr>
-        <w:t>P</w:t>
-      </w:r>
-      <w:r>
+        <w:t>rocessMonitor</w:t>
+      </w:r>
+      <w:proofErr w:type="spellEnd"/>
+    </w:p>
+    <w:p>
+      <w:pPr>
+        <w:rPr>
+          <w:rtl/>
+        </w:rPr>
+      </w:pPr>
+      <w:r>
+        <w:rPr>
+          <w:rFonts w:hint="cs"/>
+          <w:rtl/>
+        </w:rPr>
+        <w:t xml:space="preserve">המחלקה הראשית. </w:t>
+      </w:r>
+      <w:r>
+        <w:rPr>
+          <w:rFonts w:hint="cs"/>
+          <w:rtl/>
+        </w:rPr>
+        <w:t>למחלקה יש שתי פונקציות עיקריות:</w:t>
+      </w:r>
+    </w:p>
+    <w:p>
+      <w:pPr>
+        <w:pStyle w:val="ListParagraph"/>
+        <w:numPr>
+          <w:ilvl w:val="0"/>
+          <w:numId w:val="2"/>
+        </w:numPr>
+      </w:pPr>
+      <w:proofErr w:type="spellStart"/>
+      <w:r>
+        <w:rPr>
+          <w:b/>
+          <w:bCs/>
+        </w:rPr>
+        <w:t>start_monitor</w:t>
+      </w:r>
+      <w:proofErr w:type="spellEnd"/>
+      <w:r>
+        <w:rPr>
+          <w:rFonts w:hint="cs"/>
+          <w:rtl/>
+        </w:rPr>
+        <w:t xml:space="preserve"> - </w:t>
+      </w:r>
+      <w:r>
+        <w:rPr>
+          <w:rFonts w:hint="cs"/>
+          <w:rtl/>
+        </w:rPr>
+        <w:t xml:space="preserve">תחום אחריותה הוא לתפעל את המוניטור, לתעד לקבצים את מצב המוניטור ולאבטח אותם. ע"מ לבצע משימות אלו, המחלקה </w:t>
+      </w:r>
+      <w:r>
+        <w:rPr>
+          <w:rFonts w:hint="cs"/>
+          <w:rtl/>
+        </w:rPr>
+        <w:t>משתמשת</w:t>
+      </w:r>
+      <w:r>
+        <w:rPr>
+          <w:rFonts w:hint="cs"/>
+          <w:rtl/>
+        </w:rPr>
+        <w:t xml:space="preserve"> בספריות ובמחלקות עזר נוספות.</w:t>
+      </w:r>
+    </w:p>
+    <w:p>
+      <w:pPr>
+        <w:pStyle w:val="ListParagraph"/>
+        <w:numPr>
+          <w:ilvl w:val="0"/>
+          <w:numId w:val="2"/>
+        </w:numPr>
+        <w:rPr>
+          <w:rtl/>
+        </w:rPr>
+      </w:pPr>
+      <w:proofErr w:type="spellStart"/>
+      <w:r>
+        <w:rPr>
+          <w:b/>
+          <w:bCs/>
+        </w:rPr>
+        <w:t>samples_diff</w:t>
+      </w:r>
+      <w:proofErr w:type="spellEnd"/>
+      <w:r>
+        <w:rPr>
+          <w:rFonts w:hint="cs"/>
+          <w:rtl/>
+        </w:rPr>
+        <w:t xml:space="preserve"> </w:t>
+      </w:r>
+      <w:r>
+        <w:rPr>
+          <w:rtl/>
+        </w:rPr>
+        <w:t>–</w:t>
+      </w:r>
+      <w:r>
+        <w:rPr>
+          <w:rFonts w:hint="cs"/>
+          <w:rtl/>
+        </w:rPr>
+        <w:t xml:space="preserve"> מצב ידני. מאפשרת למשתמש להזין כקלט 2 תאריכים שונים, ותציג למשתמש כפלט את התהליכים החדשים שהתחילו לרוץ בין הדגימות ואת התהליכים שהפסיקו לרוץ בין הדגימות.</w:t>
+      </w:r>
+    </w:p>
+    <w:p>
+      <w:pPr>
+        <w:rPr>
+          <w:rtl/>
+        </w:rPr>
+      </w:pPr>
+      <w:r>
+        <w:rPr>
+          <w:rFonts w:hint="cs"/>
+          <w:rtl/>
+        </w:rPr>
+        <w:t>המחלקות והספריות שהמחלקה משתמשת בהן:</w:t>
+      </w:r>
+    </w:p>
+    <w:p>
+      <w:r>
+        <w:t xml:space="preserve"> </w:t>
+      </w:r>
+      <w:proofErr w:type="spellStart"/>
+      <w:proofErr w:type="gramStart"/>
+      <w:r>
+        <w:t>datetime</w:t>
+      </w:r>
+      <w:proofErr w:type="spellEnd"/>
+      <w:proofErr w:type="gramEnd"/>
+      <w:r>
+        <w:br/>
+        <w:t xml:space="preserve"> time</w:t>
+      </w:r>
+      <w:r>
+        <w:br/>
+        <w:t xml:space="preserve"> thread</w:t>
+      </w:r>
+      <w:r>
+        <w:br/>
+        <w:t xml:space="preserve"> </w:t>
+      </w:r>
+      <w:proofErr w:type="spellStart"/>
+      <w:r>
+        <w:t>psutil</w:t>
+      </w:r>
+      <w:proofErr w:type="spellEnd"/>
+      <w:r>
+        <w:br/>
+        <w:t xml:space="preserve"> </w:t>
+      </w:r>
+      <w:proofErr w:type="spellStart"/>
+      <w:r>
+        <w:t>ProcessList</w:t>
+      </w:r>
+      <w:proofErr w:type="spellEnd"/>
+      <w:r>
+        <w:br/>
+        <w:t xml:space="preserve"> </w:t>
+      </w:r>
+      <w:proofErr w:type="spellStart"/>
+      <w:r>
+        <w:t>StatusLog</w:t>
+      </w:r>
+      <w:proofErr w:type="spellEnd"/>
+      <w:r>
+        <w:br/>
+        <w:t xml:space="preserve"> </w:t>
+      </w:r>
+      <w:proofErr w:type="spellStart"/>
+      <w:r>
+        <w:t>FilesHandler</w:t>
+      </w:r>
+      <w:proofErr w:type="spellEnd"/>
+      <w:r>
+        <w:br/>
+        <w:t xml:space="preserve"> </w:t>
+      </w:r>
+      <w:proofErr w:type="spellStart"/>
+      <w:r>
+        <w:t>PausingObserver</w:t>
+      </w:r>
+      <w:proofErr w:type="spellEnd"/>
+    </w:p>
+    <w:p>
+      <w:pPr>
         <w:rPr>
           <w:b/>
           <w:bCs/>
           <w:sz w:val="28"/>
           <w:szCs w:val="28"/>
+          <w:rtl/>
+        </w:rPr>
+      </w:pPr>
+      <w:proofErr w:type="spellStart"/>
+      <w:r>
+        <w:rPr>
+          <w:rFonts w:hint="cs"/>
+          <w:b/>
+          <w:bCs/>
+          <w:sz w:val="28"/>
+          <w:szCs w:val="28"/>
+        </w:rPr>
+        <w:t>P</w:t>
+      </w:r>
+      <w:r>
+        <w:rPr>
+          <w:b/>
+          <w:bCs/>
+          <w:sz w:val="28"/>
+          <w:szCs w:val="28"/>
         </w:rPr>
         <w:t>rocessList</w:t>
       </w:r>
@@ -226,14 +543,113 @@
         <w:t xml:space="preserve">לטפל בקובץ </w:t>
       </w:r>
       <w:r>
-        <w:t>"processList.txt"</w:t>
-      </w:r>
-      <w:r>
-        <w:rPr>
-          <w:rFonts w:hint="cs"/>
-          <w:rtl/>
-        </w:rPr>
-        <w:t>. המחלקה תתעד לקובץ את כל התהליכים שנדגמו כל דגימה מחדש.</w:t>
+        <w:t>"processList.</w:t>
+      </w:r>
+      <w:r>
+        <w:t>csv</w:t>
+      </w:r>
+      <w:r>
+        <w:t>"</w:t>
+      </w:r>
+      <w:r>
+        <w:rPr>
+          <w:rFonts w:hint="cs"/>
+          <w:rtl/>
+        </w:rPr>
+        <w:t xml:space="preserve">. </w:t>
+      </w:r>
+      <w:r>
+        <w:rPr>
+          <w:rFonts w:hint="cs"/>
+          <w:rtl/>
+        </w:rPr>
+        <w:t>למחלקה יש שתי פונקציות עיקריות:</w:t>
+      </w:r>
+    </w:p>
+    <w:p>
+      <w:pPr>
+        <w:pStyle w:val="ListParagraph"/>
+        <w:numPr>
+          <w:ilvl w:val="0"/>
+          <w:numId w:val="3"/>
+        </w:numPr>
+      </w:pPr>
+      <w:proofErr w:type="spellStart"/>
+      <w:r>
+        <w:rPr>
+          <w:b/>
+          <w:bCs/>
+        </w:rPr>
+        <w:t>write_process_list</w:t>
+      </w:r>
+      <w:proofErr w:type="spellEnd"/>
+      <w:r>
+        <w:rPr>
+          <w:rFonts w:hint="cs"/>
+          <w:rtl/>
+        </w:rPr>
+        <w:t xml:space="preserve"> - ת</w:t>
+      </w:r>
+      <w:r>
+        <w:rPr>
+          <w:rFonts w:hint="cs"/>
+          <w:rtl/>
+        </w:rPr>
+        <w:t xml:space="preserve">תעד לקובץ את </w:t>
+      </w:r>
+      <w:r>
+        <w:rPr>
+          <w:rFonts w:hint="cs"/>
+          <w:rtl/>
+        </w:rPr>
+        <w:t>כל התהליכים שנדגמו</w:t>
+      </w:r>
+      <w:r>
+        <w:rPr>
+          <w:rFonts w:hint="cs"/>
+          <w:rtl/>
+        </w:rPr>
+        <w:t>.</w:t>
+      </w:r>
+    </w:p>
+    <w:p>
+      <w:pPr>
+        <w:pStyle w:val="ListParagraph"/>
+        <w:numPr>
+          <w:ilvl w:val="0"/>
+          <w:numId w:val="3"/>
+        </w:numPr>
+      </w:pPr>
+      <w:proofErr w:type="spellStart"/>
+      <w:r>
+        <w:rPr>
+          <w:b/>
+          <w:bCs/>
+        </w:rPr>
+        <w:t>get_sample_by_date</w:t>
+      </w:r>
+      <w:proofErr w:type="spellEnd"/>
+      <w:r>
+        <w:rPr>
+          <w:rFonts w:hint="cs"/>
+          <w:b/>
+          <w:bCs/>
+          <w:rtl/>
+        </w:rPr>
+        <w:t xml:space="preserve"> </w:t>
+      </w:r>
+      <w:r>
+        <w:rPr>
+          <w:rtl/>
+        </w:rPr>
+        <w:t>–</w:t>
+      </w:r>
+      <w:r>
+        <w:rPr>
+          <w:rFonts w:hint="cs"/>
+          <w:rtl/>
+        </w:rPr>
+        <w:t xml:space="preserve"> מקבלת כקלט תאריך מסויים ומחזירה כפלט רשימה של כל התהליכים שנדגמו באותו תאריך.</w:t>
       </w:r>
     </w:p>
     <w:p>
@@ -251,23 +667,47 @@
       </w:r>
     </w:p>
     <w:p>
+      <w:pPr>
+        <w:rPr>
+          <w:rFonts w:hint="cs"/>
+          <w:rtl/>
+        </w:rPr>
+      </w:pPr>
+      <w:r>
+        <w:t xml:space="preserve"> </w:t>
+      </w:r>
       <w:proofErr w:type="spellStart"/>
       <w:proofErr w:type="gramStart"/>
       <w:r>
-        <w:t>datetime</w:t>
+        <w:t>os</w:t>
       </w:r>
       <w:proofErr w:type="spellEnd"/>
       <w:proofErr w:type="gramEnd"/>
       <w:r>
-        <w:t xml:space="preserve">, </w:t>
+        <w:br/>
+        <w:t xml:space="preserve"> </w:t>
       </w:r>
       <w:proofErr w:type="spellStart"/>
       <w:r>
-        <w:t>os</w:t>
+        <w:t>datetime</w:t>
       </w:r>
       <w:proofErr w:type="spellEnd"/>
       <w:r>
-        <w:t>, stat</w:t>
+        <w:br/>
+        <w:t xml:space="preserve"> csv</w:t>
+      </w:r>
+      <w:r>
+        <w:br/>
+        <w:t xml:space="preserve"> </w:t>
+      </w:r>
+      <w:proofErr w:type="spellStart"/>
+      <w:r>
+        <w:t>psutil</w:t>
+      </w:r>
+      <w:proofErr w:type="spellEnd"/>
+      <w:r>
+        <w:br/>
+        <w:t>stat</w:t>
       </w:r>
     </w:p>
     <w:p>
@@ -277,27 +717,39 @@
           <w:bCs/>
           <w:sz w:val="28"/>
           <w:szCs w:val="28"/>
-          <w:rtl/>
-        </w:rPr>
-      </w:pPr>
-      <w:proofErr w:type="spellStart"/>
-      <w:r>
+        </w:rPr>
+      </w:pPr>
+    </w:p>
+    <w:p>
+      <w:pPr>
         <w:rPr>
           <w:rFonts w:hint="cs"/>
           <w:b/>
           <w:bCs/>
           <w:sz w:val="28"/>
           <w:szCs w:val="28"/>
-        </w:rPr>
-        <w:t>S</w:t>
-      </w:r>
-      <w:r>
-        <w:rPr>
+          <w:rtl/>
+        </w:rPr>
+      </w:pPr>
+      <w:proofErr w:type="spellStart"/>
+      <w:r>
+        <w:rPr>
+          <w:rFonts w:hint="cs"/>
           <w:b/>
           <w:bCs/>
           <w:sz w:val="28"/>
           <w:szCs w:val="28"/>
         </w:rPr>
+        <w:lastRenderedPageBreak/>
+        <w:t>S</w:t>
+      </w:r>
+      <w:r>
+        <w:rPr>
+          <w:b/>
+          <w:bCs/>
+          <w:sz w:val="28"/>
+          <w:szCs w:val="28"/>
+        </w:rPr>
         <w:t>tatusLog</w:t>
       </w:r>
       <w:proofErr w:type="spellEnd"/>
@@ -323,7 +775,133 @@
           <w:rFonts w:hint="cs"/>
           <w:rtl/>
         </w:rPr>
-        <w:t>. המחלקה תתעד לקובץ עבור כל דגימה אילו תהליכים חדשים התחילו לרוץ ואילו תהליכים הפסיקו לרוץ מאז הדגימה האחרונה.</w:t>
+        <w:t xml:space="preserve">. </w:t>
+      </w:r>
+      <w:r>
+        <w:rPr>
+          <w:rFonts w:hint="cs"/>
+          <w:rtl/>
+        </w:rPr>
+        <w:t>למחלקה יש שלוש פונקציות  עיקריות:</w:t>
+      </w:r>
+    </w:p>
+    <w:p>
+      <w:pPr>
+        <w:pStyle w:val="ListParagraph"/>
+        <w:numPr>
+          <w:ilvl w:val="0"/>
+          <w:numId w:val="4"/>
+        </w:numPr>
+      </w:pPr>
+      <w:proofErr w:type="spellStart"/>
+      <w:r>
+        <w:rPr>
+          <w:b/>
+          <w:bCs/>
+        </w:rPr>
+        <w:t>get_new_running_process</w:t>
+      </w:r>
+      <w:proofErr w:type="spellEnd"/>
+      <w:r>
+        <w:rPr>
+          <w:rFonts w:hint="cs"/>
+          <w:rtl/>
+        </w:rPr>
+        <w:t xml:space="preserve"> </w:t>
+      </w:r>
+      <w:r>
+        <w:rPr>
+          <w:rtl/>
+        </w:rPr>
+        <w:t>–</w:t>
+      </w:r>
+      <w:r>
+        <w:rPr>
+          <w:rFonts w:hint="cs"/>
+          <w:rtl/>
+        </w:rPr>
+        <w:t xml:space="preserve"> מקבלת כקלט שתי דגימות, ומחזירה כפלט את רשימת התהליכים שהתחילו לרוץ בין הדגימה הראשונה לשנייה.</w:t>
+      </w:r>
+    </w:p>
+    <w:p>
+      <w:pPr>
+        <w:pStyle w:val="ListParagraph"/>
+        <w:numPr>
+          <w:ilvl w:val="0"/>
+          <w:numId w:val="4"/>
+        </w:numPr>
+      </w:pPr>
+      <w:proofErr w:type="spellStart"/>
+      <w:r>
+        <w:rPr>
+          <w:b/>
+          <w:bCs/>
+        </w:rPr>
+        <w:t>get_killed_process</w:t>
+      </w:r>
+      <w:proofErr w:type="spellEnd"/>
+      <w:r>
+        <w:rPr>
+          <w:rFonts w:hint="cs"/>
+          <w:rtl/>
+        </w:rPr>
+        <w:t xml:space="preserve"> - </w:t>
+      </w:r>
+      <w:r>
+        <w:rPr>
+          <w:rFonts w:hint="cs"/>
+          <w:rtl/>
+        </w:rPr>
+        <w:t>מקבלת כקלט שתי דגימות, ומחזירה כפלט את רשימת התהליכים ש</w:t>
+      </w:r>
+      <w:r>
+        <w:rPr>
+          <w:rFonts w:hint="cs"/>
+          <w:rtl/>
+        </w:rPr>
+        <w:t>הפסיקו</w:t>
+      </w:r>
+      <w:r>
+        <w:rPr>
+          <w:rFonts w:hint="cs"/>
+          <w:rtl/>
+        </w:rPr>
+        <w:t xml:space="preserve"> לרוץ בין הדגימה הראשונה לשנייה.</w:t>
+      </w:r>
+    </w:p>
+    <w:p>
+      <w:pPr>
+        <w:pStyle w:val="ListParagraph"/>
+        <w:numPr>
+          <w:ilvl w:val="0"/>
+          <w:numId w:val="4"/>
+        </w:numPr>
+        <w:rPr>
+          <w:rtl/>
+        </w:rPr>
+      </w:pPr>
+      <w:proofErr w:type="spellStart"/>
+      <w:r>
+        <w:rPr>
+          <w:b/>
+          <w:bCs/>
+        </w:rPr>
+        <w:t>write_status_log</w:t>
+      </w:r>
+      <w:proofErr w:type="spellEnd"/>
+      <w:r>
+        <w:rPr>
+          <w:rFonts w:hint="cs"/>
+          <w:rtl/>
+        </w:rPr>
+        <w:t xml:space="preserve"> - </w:t>
+      </w:r>
+      <w:r>
+        <w:rPr>
+          <w:rFonts w:hint="cs"/>
+          <w:rtl/>
+        </w:rPr>
+        <w:t>המחלקה תתעד לקובץ עבור כל דגימה אילו תהליכים חדשים התחילו לרוץ ואילו תהליכים הפסיקו לרוץ מאז הדגימה האחרונה.</w:t>
       </w:r>
     </w:p>
     <w:p>
@@ -346,23 +924,37 @@
           <w:rtl/>
         </w:rPr>
       </w:pPr>
+      <w:r>
+        <w:t xml:space="preserve"> </w:t>
+      </w:r>
       <w:proofErr w:type="spellStart"/>
       <w:proofErr w:type="gramStart"/>
       <w:r>
-        <w:t>datetime</w:t>
+        <w:t>os</w:t>
       </w:r>
       <w:proofErr w:type="spellEnd"/>
       <w:proofErr w:type="gramEnd"/>
       <w:r>
-        <w:t xml:space="preserve">, </w:t>
+        <w:br/>
+        <w:t xml:space="preserve"> </w:t>
       </w:r>
       <w:proofErr w:type="spellStart"/>
       <w:r>
-        <w:t>os</w:t>
+        <w:t>datetime</w:t>
       </w:r>
       <w:proofErr w:type="spellEnd"/>
       <w:r>
-        <w:t>, stat</w:t>
+        <w:br/>
+        <w:t xml:space="preserve"> </w:t>
+      </w:r>
+      <w:proofErr w:type="spellStart"/>
+      <w:r>
+        <w:t>psutil</w:t>
+      </w:r>
+      <w:proofErr w:type="spellEnd"/>
+      <w:r>
+        <w:br/>
+        <w:t>stat</w:t>
       </w:r>
     </w:p>
     <w:p>
@@ -383,13 +975,14 @@
           <w:sz w:val="28"/>
           <w:szCs w:val="28"/>
         </w:rPr>
-        <w:t>FilesHandler</w:t>
+        <w:t>PausingObserver</w:t>
       </w:r>
       <w:proofErr w:type="spellEnd"/>
     </w:p>
     <w:p>
       <w:pPr>
         <w:rPr>
+          <w:rFonts w:hint="cs"/>
           <w:rtl/>
         </w:rPr>
       </w:pPr>
@@ -402,7 +995,7 @@
       </w:r>
       <w:proofErr w:type="spellStart"/>
       <w:r>
-        <w:t>PatternMatchingEventHandler</w:t>
+        <w:t>watchdog.observers.Observer</w:t>
       </w:r>
       <w:proofErr w:type="spellEnd"/>
       <w:r>
@@ -410,7 +1003,87 @@
           <w:rFonts w:hint="cs"/>
           <w:rtl/>
         </w:rPr>
-        <w:t xml:space="preserve"> ששייכת לספריה </w:t>
+        <w:t xml:space="preserve"> ומטרתה לאפשר ל</w:t>
+      </w:r>
+      <w:r>
+        <w:rPr>
+          <w:rFonts w:hint="cs"/>
+          <w:rtl/>
+        </w:rPr>
+        <w:t>מוניטור לבצע שינויים כ"מורשה". הכוונה היא שכאשר המוניטור יבצע שינויים בקבצי התיעוד שהוא מייצר המשתמש לא יקבל על כך דיווח, מפני ששינויים אלו לגיטימיים.</w:t>
+      </w:r>
+    </w:p>
+    <w:p>
+      <w:pPr>
+        <w:rPr>
+          <w:rFonts w:hint="cs"/>
+          <w:rtl/>
+        </w:rPr>
+      </w:pPr>
+      <w:r>
+        <w:rPr>
+          <w:rFonts w:hint="cs"/>
+          <w:rtl/>
+        </w:rPr>
+        <w:t xml:space="preserve">ע"מ לאפשר פעילות זו הצהרתי על משתנה בוליאני גלובלי </w:t>
+      </w:r>
+      <w:r>
+        <w:rPr>
+          <w:rFonts w:hint="cs"/>
+        </w:rPr>
+        <w:t>PAUSED</w:t>
+      </w:r>
+      <w:r>
+        <w:rPr>
+          <w:rFonts w:hint="cs"/>
+          <w:rtl/>
+        </w:rPr>
+        <w:t xml:space="preserve"> שיהווה דגל </w:t>
+      </w:r>
+      <w:r>
+        <w:rPr>
+          <w:rtl/>
+        </w:rPr>
+        <w:t>–</w:t>
+      </w:r>
+      <w:r>
+        <w:rPr>
+          <w:rFonts w:hint="cs"/>
+          <w:rtl/>
+        </w:rPr>
+        <w:t xml:space="preserve"> כאשר ערכו יהיה </w:t>
+      </w:r>
+      <w:r>
+        <w:rPr>
+          <w:rFonts w:hint="cs"/>
+        </w:rPr>
+        <w:t>F</w:t>
+      </w:r>
+      <w:r>
+        <w:t>alse</w:t>
+      </w:r>
+      <w:r>
+        <w:rPr>
+          <w:rFonts w:hint="cs"/>
+          <w:rtl/>
+        </w:rPr>
+        <w:t xml:space="preserve"> אנו לא נתעלם משינויים בקבצים, מפני שאלו יהיו שינויים שהמוניטור עצמו מבצע. כאשר ערכו יהיה </w:t>
+      </w:r>
+      <w:r>
+        <w:rPr>
+          <w:rFonts w:hint="cs"/>
+        </w:rPr>
+        <w:t>T</w:t>
+      </w:r>
+      <w:r>
+        <w:t>rue</w:t>
+      </w:r>
+      <w:r>
+        <w:rPr>
+          <w:rFonts w:hint="cs"/>
+          <w:rtl/>
+        </w:rPr>
+        <w:t xml:space="preserve"> אנו ה</w:t>
       </w:r>
       <w:r>
         <w:t>watchdog</w:t>
@@ -420,7 +1093,162 @@
           <w:rFonts w:hint="cs"/>
           <w:rtl/>
         </w:rPr>
-        <w:t xml:space="preserve"> ותגדיר את הפעולות שיש לבצע בעת שמתבצעים שינויים לא סבירים באחד מקבצי התיעוד שהמוניטור מייצר.</w:t>
+        <w:t xml:space="preserve"> ידווח על שינוי שאינו לגיטימי.</w:t>
+      </w:r>
+    </w:p>
+    <w:p>
+      <w:pPr>
+        <w:rPr>
+          <w:rtl/>
+        </w:rPr>
+      </w:pPr>
+      <w:r>
+        <w:rPr>
+          <w:rFonts w:hint="cs"/>
+          <w:rtl/>
+        </w:rPr>
+        <w:t>למחלקה שתי פונקציות עיקריות:</w:t>
+      </w:r>
+    </w:p>
+    <w:p>
+      <w:pPr>
+        <w:rPr>
+          <w:rtl/>
+        </w:rPr>
+      </w:pPr>
+      <w:proofErr w:type="gramStart"/>
+      <w:r>
+        <w:rPr>
+          <w:b/>
+          <w:bCs/>
+        </w:rPr>
+        <w:t>pause</w:t>
+      </w:r>
+      <w:proofErr w:type="gramEnd"/>
+      <w:r>
+        <w:rPr>
+          <w:rFonts w:hint="cs"/>
+          <w:rtl/>
+        </w:rPr>
+        <w:t xml:space="preserve"> </w:t>
+      </w:r>
+      <w:r>
+        <w:rPr>
+          <w:rtl/>
+        </w:rPr>
+        <w:t>–</w:t>
+      </w:r>
+      <w:r>
+        <w:rPr>
+          <w:rFonts w:hint="cs"/>
+          <w:rtl/>
+        </w:rPr>
+        <w:t xml:space="preserve"> משהה את פעילות ה</w:t>
+      </w:r>
+      <w:r>
+        <w:t>watchdog</w:t>
+      </w:r>
+      <w:r>
+        <w:rPr>
+          <w:rFonts w:hint="cs"/>
+          <w:rtl/>
+        </w:rPr>
+        <w:t xml:space="preserve"> לצורכי שינויים של המוניטור</w:t>
+      </w:r>
+      <w:r>
+        <w:rPr>
+          <w:rFonts w:hint="cs"/>
+          <w:rtl/>
+        </w:rPr>
+        <w:t xml:space="preserve"> בקבצי התיעוד</w:t>
+      </w:r>
+      <w:r>
+        <w:rPr>
+          <w:rFonts w:hint="cs"/>
+          <w:rtl/>
+        </w:rPr>
+        <w:t>.</w:t>
+      </w:r>
+    </w:p>
+    <w:p>
+      <w:pPr>
+        <w:rPr>
+          <w:rFonts w:hint="cs"/>
+        </w:rPr>
+      </w:pPr>
+      <w:proofErr w:type="gramStart"/>
+      <w:r>
+        <w:rPr>
+          <w:b/>
+          <w:bCs/>
+        </w:rPr>
+        <w:t>resume</w:t>
+      </w:r>
+      <w:proofErr w:type="gramEnd"/>
+      <w:r>
+        <w:rPr>
+          <w:rFonts w:hint="cs"/>
+          <w:rtl/>
+        </w:rPr>
+        <w:t xml:space="preserve"> </w:t>
+      </w:r>
+      <w:r>
+        <w:rPr>
+          <w:rtl/>
+        </w:rPr>
+        <w:t>–</w:t>
+      </w:r>
+      <w:r>
+        <w:rPr>
+          <w:rFonts w:hint="cs"/>
+          <w:rtl/>
+        </w:rPr>
+        <w:t xml:space="preserve"> ממשיך </w:t>
+      </w:r>
+      <w:r>
+        <w:rPr>
+          <w:rFonts w:hint="cs"/>
+          <w:rtl/>
+        </w:rPr>
+        <w:t>את פעילות ה</w:t>
+      </w:r>
+      <w:r>
+        <w:t>watchdog</w:t>
+      </w:r>
+      <w:r>
+        <w:rPr>
+          <w:rFonts w:hint="cs"/>
+          <w:rtl/>
+        </w:rPr>
+        <w:t xml:space="preserve"> לצורכי </w:t>
+      </w:r>
+      <w:r>
+        <w:rPr>
+          <w:rFonts w:hint="cs"/>
+          <w:rtl/>
+        </w:rPr>
+        <w:t xml:space="preserve">אבטחת </w:t>
+      </w:r>
+      <w:r>
+        <w:rPr>
+          <w:rFonts w:hint="cs"/>
+          <w:rtl/>
+        </w:rPr>
+        <w:t>קבצי התיעוד</w:t>
+      </w:r>
+      <w:r>
+        <w:rPr>
+          <w:rFonts w:hint="cs"/>
+          <w:rtl/>
+        </w:rPr>
+        <w:t xml:space="preserve"> מפעולות לא מורשות</w:t>
+      </w:r>
+      <w:r>
+        <w:rPr>
+          <w:rFonts w:hint="cs"/>
+          <w:rtl/>
+        </w:rPr>
+        <w:t>.</w:t>
       </w:r>
     </w:p>
     <w:p>
@@ -443,52 +1271,225 @@
           <w:rtl/>
         </w:rPr>
       </w:pPr>
+      <w:r>
+        <w:t xml:space="preserve"> </w:t>
+      </w:r>
       <w:proofErr w:type="gramStart"/>
       <w:r>
         <w:t>time</w:t>
       </w:r>
       <w:proofErr w:type="gramEnd"/>
       <w:r>
-        <w:t xml:space="preserve">, </w:t>
-      </w:r>
-      <w:proofErr w:type="spellStart"/>
-      <w:r>
-        <w:t>whatchdog</w:t>
-      </w:r>
-      <w:proofErr w:type="spellEnd"/>
-    </w:p>
-    <w:p>
-      <w:pPr>
-        <w:rPr>
+        <w:br/>
+        <w:t xml:space="preserve"> watchdog</w:t>
+      </w:r>
+    </w:p>
+    <w:p>
+      <w:pPr>
+        <w:rPr>
+          <w:rtl/>
+        </w:rPr>
+      </w:pPr>
+    </w:p>
+    <w:p>
+      <w:pPr>
+        <w:rPr>
+          <w:rtl/>
+        </w:rPr>
+      </w:pPr>
+    </w:p>
+    <w:p>
+      <w:pPr>
+        <w:rPr>
+          <w:rtl/>
+        </w:rPr>
+      </w:pPr>
+    </w:p>
+    <w:p>
+      <w:pPr>
+        <w:rPr>
+          <w:rtl/>
+        </w:rPr>
+      </w:pPr>
+    </w:p>
+    <w:p>
+      <w:pPr>
+        <w:rPr>
+          <w:rtl/>
+        </w:rPr>
+      </w:pPr>
+    </w:p>
+    <w:p>
+      <w:pPr>
+        <w:rPr>
+          <w:rtl/>
+        </w:rPr>
+      </w:pPr>
+    </w:p>
+    <w:p>
+      <w:pPr>
+        <w:rPr>
+          <w:rtl/>
+        </w:rPr>
+      </w:pPr>
+    </w:p>
+    <w:p>
+      <w:pPr>
+        <w:rPr>
+          <w:rtl/>
+        </w:rPr>
+      </w:pPr>
+    </w:p>
+    <w:p>
+      <w:pPr>
+        <w:rPr>
+          <w:rtl/>
+        </w:rPr>
+      </w:pPr>
+    </w:p>
+    <w:p>
+      <w:pPr>
+        <w:rPr>
+          <w:rFonts w:hint="cs"/>
+          <w:rtl/>
+        </w:rPr>
+      </w:pPr>
+    </w:p>
+    <w:p>
+      <w:pPr>
+        <w:rPr>
+          <w:rFonts w:hint="cs"/>
           <w:b/>
           <w:bCs/>
           <w:sz w:val="28"/>
           <w:szCs w:val="28"/>
-          <w:rtl/>
-        </w:rPr>
-      </w:pPr>
-      <w:r>
-        <w:rPr>
-          <w:rFonts w:hint="cs"/>
+        </w:rPr>
+      </w:pPr>
+      <w:proofErr w:type="spellStart"/>
+      <w:r>
+        <w:rPr>
           <w:b/>
           <w:bCs/>
           <w:sz w:val="28"/>
           <w:szCs w:val="28"/>
-          <w:rtl/>
-        </w:rPr>
-        <w:t>הסבר על ספריות מיוחדות</w:t>
-      </w:r>
-      <w:r>
-        <w:rPr>
-          <w:rFonts w:hint="cs"/>
+        </w:rPr>
+        <w:lastRenderedPageBreak/>
+        <w:t>FilesHandler</w:t>
+      </w:r>
+      <w:proofErr w:type="spellEnd"/>
+    </w:p>
+    <w:p>
+      <w:pPr>
+        <w:rPr>
+          <w:rtl/>
+        </w:rPr>
+      </w:pPr>
+      <w:r>
+        <w:rPr>
+          <w:rFonts w:hint="cs"/>
+          <w:rtl/>
+        </w:rPr>
+        <w:t xml:space="preserve">המחלקה יורשת מהמחלקה </w:t>
+      </w:r>
+      <w:proofErr w:type="spellStart"/>
+      <w:r>
+        <w:t>PatternMatchingEventHandler</w:t>
+      </w:r>
+      <w:proofErr w:type="spellEnd"/>
+      <w:r>
+        <w:rPr>
+          <w:rFonts w:hint="cs"/>
+          <w:rtl/>
+        </w:rPr>
+        <w:t xml:space="preserve"> ששייכת לספריה </w:t>
+      </w:r>
+      <w:r>
+        <w:t>watchdog</w:t>
+      </w:r>
+      <w:r>
+        <w:rPr>
+          <w:rFonts w:hint="cs"/>
+          <w:rtl/>
+        </w:rPr>
+        <w:t xml:space="preserve"> ותגדיר את הפעולות שיש לבצע בעת שמתבצעים שינויים לא סבירים באחד מקבצי התיעוד שהמוניטור מייצר.</w:t>
+      </w:r>
+    </w:p>
+    <w:p>
+      <w:pPr>
+        <w:rPr>
+          <w:rFonts w:hint="cs"/>
+          <w:rtl/>
+        </w:rPr>
+      </w:pPr>
+      <w:r>
+        <w:rPr>
+          <w:rFonts w:hint="cs"/>
+          <w:rtl/>
+        </w:rPr>
+        <w:t>המחלקה מממשת את כל הפעולות שיש לבצע עבור כל אחד מארבעת האירועים שקורים לקבצי התיעוד: שינוי, יצירה, מחיקה והעברה.</w:t>
+      </w:r>
+    </w:p>
+    <w:p>
+      <w:pPr>
+        <w:rPr>
+          <w:rFonts w:hint="cs"/>
+          <w:rtl/>
+        </w:rPr>
+      </w:pPr>
+      <w:r>
+        <w:rPr>
+          <w:rFonts w:hint="cs"/>
+          <w:rtl/>
+        </w:rPr>
+        <w:t>המחלקות ו</w:t>
+      </w:r>
+      <w:r>
+        <w:rPr>
+          <w:rFonts w:hint="cs"/>
+          <w:rtl/>
+        </w:rPr>
+        <w:t>הספריות שהמחלקה משתמשת בהן:</w:t>
+      </w:r>
+    </w:p>
+    <w:p>
+      <w:pPr>
+        <w:rPr>
+          <w:rFonts w:hint="cs"/>
+          <w:rtl/>
+        </w:rPr>
+      </w:pPr>
+      <w:r>
+        <w:t xml:space="preserve"> </w:t>
+      </w:r>
+      <w:proofErr w:type="gramStart"/>
+      <w:r>
+        <w:t>time</w:t>
+      </w:r>
+      <w:proofErr w:type="gramEnd"/>
+      <w:r>
+        <w:br/>
+        <w:t xml:space="preserve"> </w:t>
+      </w:r>
+      <w:proofErr w:type="spellStart"/>
+      <w:r>
+        <w:t>PausingObserver</w:t>
+      </w:r>
+      <w:proofErr w:type="spellEnd"/>
+      <w:r>
+        <w:br/>
+        <w:t>watchdog</w:t>
+      </w:r>
+    </w:p>
+    <w:p>
+      <w:pPr>
+        <w:rPr>
           <w:b/>
           <w:bCs/>
           <w:sz w:val="28"/>
           <w:szCs w:val="28"/>
           <w:rtl/>
         </w:rPr>
-        <w:t xml:space="preserve"> שהיו בשימוש</w:t>
-      </w:r>
+      </w:pPr>
       <w:r>
         <w:rPr>
           <w:rFonts w:hint="cs"/>
@@ -498,172 +1499,30 @@
           <w:szCs w:val="28"/>
           <w:rtl/>
         </w:rPr>
-        <w:t>:</w:t>
-      </w:r>
-    </w:p>
-    <w:p>
-      <w:pPr>
-        <w:rPr>
+        <w:t>הסבר על ספריות מיוחדות</w:t>
+      </w:r>
+      <w:r>
+        <w:rPr>
+          <w:rFonts w:hint="cs"/>
           <w:b/>
           <w:bCs/>
           <w:sz w:val="28"/>
           <w:szCs w:val="28"/>
           <w:rtl/>
         </w:rPr>
-      </w:pPr>
-      <w:proofErr w:type="spellStart"/>
-      <w:r>
-        <w:rPr>
+        <w:t xml:space="preserve"> שהיו בשימוש</w:t>
+      </w:r>
+      <w:r>
+        <w:rPr>
+          <w:rFonts w:hint="cs"/>
           <w:b/>
           <w:bCs/>
           <w:sz w:val="28"/>
           <w:szCs w:val="28"/>
-        </w:rPr>
-        <w:t>Psutil</w:t>
-      </w:r>
-      <w:proofErr w:type="spellEnd"/>
-    </w:p>
-    <w:p>
-      <w:pPr>
-        <w:rPr>
-          <w:rtl/>
-        </w:rPr>
-      </w:pPr>
-      <w:r>
-        <w:rPr>
-          <w:rFonts w:hint="cs"/>
-          <w:rtl/>
-        </w:rPr>
-        <w:t xml:space="preserve">ספריה זו איפשרה לי לבצע דגימות של תהליכים שרצים. הספריה הייתה הכרחית למימוש של המוניטור. בתוך הספרייה יש מחלקה בשם </w:t>
-      </w:r>
-      <w:r>
-        <w:t>Process</w:t>
-      </w:r>
-      <w:r>
-        <w:rPr>
-          <w:rFonts w:hint="cs"/>
-          <w:rtl/>
-        </w:rPr>
-        <w:t xml:space="preserve"> ובתוכה מאפיינים חשובים כמו </w:t>
-      </w:r>
-      <w:proofErr w:type="spellStart"/>
-      <w:r>
-        <w:t>pid</w:t>
-      </w:r>
-      <w:proofErr w:type="spellEnd"/>
-      <w:r>
-        <w:t>, name</w:t>
-      </w:r>
-      <w:r>
-        <w:rPr>
-          <w:rFonts w:hint="cs"/>
-          <w:rtl/>
-        </w:rPr>
-        <w:t xml:space="preserve"> ועוד. במימוש המוניטור נעזרתי בשתי פונקציות שהספריה מספקת. האחת היא </w:t>
-      </w:r>
-      <w:proofErr w:type="spellStart"/>
-      <w:r>
-        <w:t>process_iter</w:t>
-      </w:r>
-      <w:proofErr w:type="spellEnd"/>
-      <w:r>
-        <w:t>()</w:t>
-      </w:r>
-      <w:r>
-        <w:rPr>
-          <w:rFonts w:hint="cs"/>
-          <w:rtl/>
-        </w:rPr>
-        <w:t xml:space="preserve"> שמחזירה אוסף של אובייקטים מסוג </w:t>
-      </w:r>
-      <w:r>
-        <w:t>Process</w:t>
-      </w:r>
-      <w:r>
-        <w:rPr>
-          <w:rFonts w:hint="cs"/>
-          <w:rtl/>
-        </w:rPr>
-        <w:t xml:space="preserve"> שמייצגים את כל התהליכים שרצים כרגע. השנייה היא </w:t>
-      </w:r>
-      <w:proofErr w:type="spellStart"/>
-      <w:r>
-        <w:t>pids</w:t>
-      </w:r>
-      <w:proofErr w:type="spellEnd"/>
-      <w:r>
-        <w:t>()</w:t>
-      </w:r>
-      <w:r>
-        <w:rPr>
-          <w:rFonts w:hint="cs"/>
-          <w:rtl/>
-        </w:rPr>
-        <w:t xml:space="preserve"> שמחזירה אוסף של כל ה-</w:t>
-      </w:r>
-      <w:proofErr w:type="spellStart"/>
-      <w:r>
-        <w:t>pid</w:t>
-      </w:r>
-      <w:proofErr w:type="spellEnd"/>
-      <w:r>
-        <w:rPr>
-          <w:rFonts w:hint="cs"/>
-          <w:rtl/>
-        </w:rPr>
-        <w:t xml:space="preserve"> של התהליכים שרצים כרגע. </w:t>
-      </w:r>
-    </w:p>
-    <w:p>
-      <w:pPr>
-        <w:rPr>
-          <w:rtl/>
-        </w:rPr>
-      </w:pPr>
-      <w:r>
-        <w:rPr>
-          <w:rFonts w:hint="cs"/>
-          <w:rtl/>
-        </w:rPr>
-        <w:t>ספריה זו תומכת גם ב-</w:t>
-      </w:r>
-      <w:r>
-        <w:t>windows</w:t>
-      </w:r>
-      <w:r>
-        <w:rPr>
-          <w:rFonts w:hint="cs"/>
-          <w:rtl/>
-        </w:rPr>
-        <w:t xml:space="preserve"> וגם ב-</w:t>
-      </w:r>
-      <w:proofErr w:type="spellStart"/>
-      <w:r>
-        <w:t>linux</w:t>
-      </w:r>
-      <w:proofErr w:type="spellEnd"/>
-      <w:r>
-        <w:rPr>
-          <w:rFonts w:hint="cs"/>
-          <w:rtl/>
-        </w:rPr>
-        <w:t>.</w:t>
-      </w:r>
-    </w:p>
-    <w:p>
-      <w:pPr>
-        <w:rPr>
-          <w:rtl/>
-        </w:rPr>
-      </w:pPr>
-    </w:p>
-    <w:p>
-      <w:pPr>
-        <w:rPr>
-          <w:rFonts w:hint="cs"/>
-          <w:rtl/>
-        </w:rPr>
-      </w:pPr>
+          <w:rtl/>
+        </w:rPr>
+        <w:t>:</w:t>
+      </w:r>
     </w:p>
     <w:p>
       <w:pPr>
@@ -675,6 +1534,7 @@
           <w:rtl/>
         </w:rPr>
       </w:pPr>
+      <w:proofErr w:type="spellStart"/>
       <w:r>
         <w:rPr>
           <w:b/>
@@ -682,46 +1542,99 @@
           <w:sz w:val="28"/>
           <w:szCs w:val="28"/>
         </w:rPr>
-        <w:lastRenderedPageBreak/>
-        <w:t>Watchdog</w:t>
-      </w:r>
-    </w:p>
-    <w:p>
-      <w:pPr>
-        <w:rPr>
-          <w:rtl/>
-        </w:rPr>
-      </w:pPr>
-      <w:r>
-        <w:rPr>
-          <w:rFonts w:hint="cs"/>
-          <w:rtl/>
-        </w:rPr>
-        <w:t xml:space="preserve">ספריה זו סיפקה לי שירות חשוב בהגנה על קבצי התיעוד שהמוניטור כותב אליהם. השירות שהיא מספקת הוא שירות </w:t>
-      </w:r>
-      <w:r>
-        <w:t>watch service</w:t>
-      </w:r>
-      <w:r>
-        <w:rPr>
-          <w:rFonts w:hint="cs"/>
-          <w:rtl/>
-        </w:rPr>
-        <w:t>. ספריה זו מאפשרת לי לדווח על מקרה של מחיקת הקבצים, העברתם ויצירתם. כמו כן ניתן לדווח גם על מקרה של שינוי בקבצים, אולם מכיוון שלא רציתי לקבל דיווח גם על שינויים שהתוכנה של המוניטור עצמה ביצעה בקבצים העדפתי לממש ולבדוק האם בוצעו שינויים בקבצים הללו באופן ידני ללא עזר בספריה זו.</w:t>
-      </w:r>
-    </w:p>
-    <w:p>
-      <w:pPr>
-        <w:rPr>
-          <w:rtl/>
-        </w:rPr>
-      </w:pPr>
-      <w:r>
-        <w:rPr>
-          <w:rFonts w:hint="cs"/>
-          <w:rtl/>
-        </w:rPr>
-        <w:t>לצורך כך דגמתי כל פעם את מועד השינוי האחרון שביצע המוניטור בקבצים ובין שינוי לשינוי שהמוניטור מבצע בדקתי שלא התבצע שינוי נוסף (ע"י גורם חיצוני...).</w:t>
+        <w:t>Psutil</w:t>
+      </w:r>
+      <w:proofErr w:type="spellEnd"/>
+    </w:p>
+    <w:p>
+      <w:pPr>
+        <w:rPr>
+          <w:rtl/>
+        </w:rPr>
+      </w:pPr>
+      <w:r>
+        <w:rPr>
+          <w:rFonts w:hint="cs"/>
+          <w:rtl/>
+        </w:rPr>
+        <w:t xml:space="preserve">ספריה זו איפשרה לי לבצע דגימות של תהליכים שרצים. הספריה הייתה הכרחית למימוש של המוניטור. בתוך הספרייה יש מחלקה בשם </w:t>
+      </w:r>
+      <w:r>
+        <w:t>Process</w:t>
+      </w:r>
+      <w:r>
+        <w:rPr>
+          <w:rFonts w:hint="cs"/>
+          <w:rtl/>
+        </w:rPr>
+        <w:t xml:space="preserve"> ובתוכה מאפיינים חשובים כמו </w:t>
+      </w:r>
+      <w:proofErr w:type="spellStart"/>
+      <w:r>
+        <w:t>pid</w:t>
+      </w:r>
+      <w:proofErr w:type="spellEnd"/>
+      <w:r>
+        <w:t>, name</w:t>
+      </w:r>
+      <w:r>
+        <w:rPr>
+          <w:rFonts w:hint="cs"/>
+          <w:rtl/>
+        </w:rPr>
+        <w:t xml:space="preserve"> ועוד. במימוש המוניטור נעזרתי בשתי פונקציות שהספריה מספקת. האחת היא </w:t>
+      </w:r>
+      <w:proofErr w:type="spellStart"/>
+      <w:r>
+        <w:t>process_iter</w:t>
+      </w:r>
+      <w:proofErr w:type="spellEnd"/>
+      <w:r>
+        <w:t>()</w:t>
+      </w:r>
+      <w:r>
+        <w:rPr>
+          <w:rFonts w:hint="cs"/>
+          <w:rtl/>
+        </w:rPr>
+        <w:t xml:space="preserve"> שמחזירה אוסף של אובייקטים מסוג </w:t>
+      </w:r>
+      <w:r>
+        <w:t>Process</w:t>
+      </w:r>
+      <w:r>
+        <w:rPr>
+          <w:rFonts w:hint="cs"/>
+          <w:rtl/>
+        </w:rPr>
+        <w:t xml:space="preserve"> שמייצגים את כל התהליכים שרצים כרגע. השנייה היא </w:t>
+      </w:r>
+      <w:proofErr w:type="spellStart"/>
+      <w:r>
+        <w:t>pids</w:t>
+      </w:r>
+      <w:proofErr w:type="spellEnd"/>
+      <w:r>
+        <w:t>()</w:t>
+      </w:r>
+      <w:r>
+        <w:rPr>
+          <w:rFonts w:hint="cs"/>
+          <w:rtl/>
+        </w:rPr>
+        <w:t xml:space="preserve"> שמחזירה אוסף של כל ה-</w:t>
+      </w:r>
+      <w:proofErr w:type="spellStart"/>
+      <w:r>
+        <w:t>pid</w:t>
+      </w:r>
+      <w:proofErr w:type="spellEnd"/>
+      <w:r>
+        <w:rPr>
+          <w:rFonts w:hint="cs"/>
+          <w:rtl/>
+        </w:rPr>
+        <w:t xml:space="preserve"> של התהליכים שרצים כרגע. </w:t>
       </w:r>
     </w:p>
     <w:p>
@@ -777,51 +1690,94 @@
           <w:sz w:val="28"/>
           <w:szCs w:val="28"/>
         </w:rPr>
-        <w:t>Stat</w:t>
-      </w:r>
-    </w:p>
-    <w:p>
-      <w:pPr>
-        <w:rPr>
-          <w:rtl/>
-        </w:rPr>
-      </w:pPr>
-      <w:r>
-        <w:rPr>
-          <w:rFonts w:hint="cs"/>
-          <w:rtl/>
-        </w:rPr>
-        <w:t xml:space="preserve">בעזרת הקבועים של המחלקה </w:t>
-      </w:r>
-      <w:r>
-        <w:t>S_IREAD, S_IRGRP, S_IROTH, S_IWUSR</w:t>
-      </w:r>
-      <w:r>
-        <w:rPr>
-          <w:rFonts w:hint="cs"/>
-          <w:rtl/>
-        </w:rPr>
-        <w:t xml:space="preserve"> יכולתי לשנות את מאפייני הקובצים ולהפוך אותם ל-</w:t>
-      </w:r>
-      <w:r>
-        <w:t>read only</w:t>
-      </w:r>
-      <w:r>
-        <w:rPr>
-          <w:rFonts w:hint="cs"/>
-          <w:rtl/>
-        </w:rPr>
-        <w:t xml:space="preserve"> בין דגימה לדגימה. יש לציין ששינוי המאפיינים הוא מחסום קל למי שירצה לחבל בקבצים, אך גם זה עוזר לשמור על הקבצים (לדוגמא, לא יתבצעו בטעות שינויים לא רצויים, או כאשר הפורץ לא הספיק לסיים לערות את הקובץ והוא חזר להיות </w:t>
-      </w:r>
-      <w:r>
-        <w:t>read only</w:t>
-      </w:r>
-      <w:r>
-        <w:rPr>
-          <w:rFonts w:hint="cs"/>
-          <w:rtl/>
-        </w:rPr>
-        <w:t>).</w:t>
+        <w:t>Watchdog</w:t>
+      </w:r>
+    </w:p>
+    <w:p>
+      <w:pPr>
+        <w:rPr>
+          <w:rtl/>
+        </w:rPr>
+      </w:pPr>
+      <w:r>
+        <w:rPr>
+          <w:rFonts w:hint="cs"/>
+          <w:rtl/>
+        </w:rPr>
+        <w:t xml:space="preserve">ספריה זו סיפקה לי שירות חשוב בהגנה על קבצי התיעוד שהמוניטור כותב אליהם. השירות שהיא מספקת הוא שירות </w:t>
+      </w:r>
+      <w:r>
+        <w:t>watch service</w:t>
+      </w:r>
+      <w:r>
+        <w:rPr>
+          <w:rFonts w:hint="cs"/>
+          <w:rtl/>
+        </w:rPr>
+        <w:t xml:space="preserve">. </w:t>
+      </w:r>
+      <w:r>
+        <w:rPr>
+          <w:rFonts w:hint="cs"/>
+          <w:rtl/>
+        </w:rPr>
+        <w:t>ספריה זו מאפשרת לי לדווח על מקרים</w:t>
+      </w:r>
+      <w:r>
+        <w:rPr>
+          <w:rFonts w:hint="cs"/>
+          <w:rtl/>
+        </w:rPr>
+        <w:t xml:space="preserve"> של </w:t>
+      </w:r>
+      <w:r>
+        <w:rPr>
+          <w:rFonts w:hint="cs"/>
+          <w:rtl/>
+        </w:rPr>
+        <w:t xml:space="preserve">שינויים לא רצויים בקבצים, מחיקתם, העברתם או </w:t>
+      </w:r>
+      <w:r>
+        <w:rPr>
+          <w:rFonts w:hint="cs"/>
+          <w:rtl/>
+        </w:rPr>
+        <w:t xml:space="preserve">יצירתם. </w:t>
+      </w:r>
+      <w:r>
+        <w:rPr>
+          <w:rFonts w:hint="cs"/>
+          <w:rtl/>
+        </w:rPr>
+        <w:t>דאגתי לתפעל את הספריה כך שלא יהיו למשתמש הודעות שווא על שינויים שהמוניטור עצמו ביצע.</w:t>
+      </w:r>
+      <w:r>
+        <w:rPr>
+          <w:rFonts w:hint="cs"/>
+          <w:rtl/>
+        </w:rPr>
+        <w:t xml:space="preserve"> כך וידאתי</w:t>
+      </w:r>
+      <w:r>
+        <w:rPr>
+          <w:rFonts w:hint="cs"/>
+          <w:rtl/>
+        </w:rPr>
+        <w:t xml:space="preserve"> שלא התבצע שינוי </w:t>
+      </w:r>
+      <w:r>
+        <w:rPr>
+          <w:rFonts w:hint="cs"/>
+          <w:rtl/>
+        </w:rPr>
+        <w:t>ע"י גורם חיצוני...</w:t>
+      </w:r>
+      <w:r>
+        <w:rPr>
+          <w:rFonts w:hint="cs"/>
+          <w:rtl/>
+        </w:rPr>
+        <w:t>.</w:t>
       </w:r>
     </w:p>
     <w:p>
@@ -863,119 +1819,7 @@
     <w:p>
       <w:pPr>
         <w:rPr>
-          <w:rtl/>
-        </w:rPr>
-      </w:pPr>
-    </w:p>
-    <w:p>
-      <w:pPr>
-        <w:rPr>
-          <w:b/>
-          <w:bCs/>
-          <w:rtl/>
-        </w:rPr>
-      </w:pPr>
-      <w:r>
-        <w:rPr>
-          <w:rFonts w:hint="cs"/>
-          <w:b/>
-          <w:bCs/>
-          <w:rtl/>
-        </w:rPr>
-        <w:t>שאר הספריות הן סטנדרטיות ו</w:t>
-      </w:r>
-      <w:r>
-        <w:rPr>
-          <w:rFonts w:hint="cs"/>
-          <w:b/>
-          <w:bCs/>
-          <w:rtl/>
-        </w:rPr>
-        <w:t>ת</w:t>
-      </w:r>
-      <w:r>
-        <w:rPr>
-          <w:rFonts w:hint="cs"/>
-          <w:b/>
-          <w:bCs/>
-          <w:rtl/>
-        </w:rPr>
-        <w:t>ומכות גם הן ב-</w:t>
-      </w:r>
-      <w:r>
-        <w:rPr>
-          <w:b/>
-          <w:bCs/>
-        </w:rPr>
-        <w:t>windows</w:t>
-      </w:r>
-      <w:r>
-        <w:rPr>
-          <w:rFonts w:hint="cs"/>
-          <w:b/>
-          <w:bCs/>
-          <w:rtl/>
-        </w:rPr>
-        <w:t xml:space="preserve"> וב-</w:t>
-      </w:r>
-      <w:proofErr w:type="spellStart"/>
-      <w:r>
-        <w:rPr>
-          <w:b/>
-          <w:bCs/>
-        </w:rPr>
-        <w:t>linux</w:t>
-      </w:r>
-      <w:proofErr w:type="spellEnd"/>
-      <w:r>
-        <w:rPr>
-          <w:rFonts w:hint="cs"/>
-          <w:b/>
-          <w:bCs/>
-          <w:rtl/>
-        </w:rPr>
-        <w:t xml:space="preserve"> (ביצעתי נסיון הרצה בשתי </w:t>
-      </w:r>
-      <w:r>
-        <w:rPr>
-          <w:rFonts w:hint="cs"/>
-          <w:b/>
-          <w:bCs/>
-          <w:rtl/>
-        </w:rPr>
-        <w:t xml:space="preserve">מערכות </w:t>
-      </w:r>
-      <w:r>
-        <w:rPr>
-          <w:rFonts w:hint="cs"/>
-          <w:b/>
-          <w:bCs/>
-          <w:rtl/>
-        </w:rPr>
-        <w:t>ה</w:t>
-      </w:r>
-      <w:bookmarkStart w:id="0" w:name="_GoBack"/>
-      <w:bookmarkEnd w:id="0"/>
-      <w:r>
-        <w:rPr>
-          <w:rFonts w:hint="cs"/>
-          <w:b/>
-          <w:bCs/>
-          <w:rtl/>
-        </w:rPr>
-        <w:t>הפעלה).</w:t>
-      </w:r>
-    </w:p>
-    <w:p>
-      <w:pPr>
-        <w:rPr>
-          <w:rtl/>
-        </w:rPr>
-      </w:pPr>
-    </w:p>
-    <w:p>
-      <w:pPr>
-        <w:rPr>
+          <w:rFonts w:hint="cs"/>
           <w:b/>
           <w:bCs/>
           <w:sz w:val="28"/>
@@ -985,46 +1829,347 @@
       </w:pPr>
       <w:r>
         <w:rPr>
-          <w:rFonts w:hint="cs"/>
           <w:b/>
           <w:bCs/>
           <w:sz w:val="28"/>
           <w:szCs w:val="28"/>
-          <w:rtl/>
-        </w:rPr>
-        <w:t>הסבר</w:t>
-      </w:r>
-      <w:r>
-        <w:rPr>
-          <w:rFonts w:hint="cs"/>
+        </w:rPr>
+        <w:t>Stat</w:t>
+      </w:r>
+    </w:p>
+    <w:p>
+      <w:pPr>
+        <w:rPr>
+          <w:rtl/>
+        </w:rPr>
+      </w:pPr>
+      <w:r>
+        <w:rPr>
+          <w:rFonts w:hint="cs"/>
+          <w:rtl/>
+        </w:rPr>
+        <w:t xml:space="preserve">בעזרת הקבועים של המחלקה </w:t>
+      </w:r>
+      <w:r>
+        <w:t>S_IREAD, S_IRGRP, S_IROTH, S_IWUSR</w:t>
+      </w:r>
+      <w:r>
+        <w:rPr>
+          <w:rFonts w:hint="cs"/>
+          <w:rtl/>
+        </w:rPr>
+        <w:t xml:space="preserve"> יכולתי לשנות את מאפייני הקובצים ולהפוך אותם ל-</w:t>
+      </w:r>
+      <w:r>
+        <w:t>read only</w:t>
+      </w:r>
+      <w:r>
+        <w:rPr>
+          <w:rFonts w:hint="cs"/>
+          <w:rtl/>
+        </w:rPr>
+        <w:t xml:space="preserve"> בין דגימה לדגימה. יש לציין ששינוי המאפיינים הוא מחסום קל למי שירצה לחבל בקבצים, אך גם זה עוזר לשמור על הקבצים (לדוגמא, לא יתבצעו בטעות שינויים לא רצויים, או כאשר הפורץ לא הספיק לסיים לערות את הקובץ והוא חזר להיות </w:t>
+      </w:r>
+      <w:r>
+        <w:t>read only</w:t>
+      </w:r>
+      <w:r>
+        <w:rPr>
+          <w:rFonts w:hint="cs"/>
+          <w:rtl/>
+        </w:rPr>
+        <w:t>).</w:t>
+      </w:r>
+    </w:p>
+    <w:p>
+      <w:pPr>
+        <w:rPr>
+          <w:rtl/>
+        </w:rPr>
+      </w:pPr>
+      <w:r>
+        <w:rPr>
+          <w:rFonts w:hint="cs"/>
+          <w:rtl/>
+        </w:rPr>
+        <w:t>ספריה זו תומכת גם ב-</w:t>
+      </w:r>
+      <w:r>
+        <w:t>windows</w:t>
+      </w:r>
+      <w:r>
+        <w:rPr>
+          <w:rFonts w:hint="cs"/>
+          <w:rtl/>
+        </w:rPr>
+        <w:t xml:space="preserve"> וגם ב-</w:t>
+      </w:r>
+      <w:proofErr w:type="spellStart"/>
+      <w:r>
+        <w:t>linux</w:t>
+      </w:r>
+      <w:proofErr w:type="spellEnd"/>
+      <w:r>
+        <w:rPr>
+          <w:rFonts w:hint="cs"/>
+          <w:rtl/>
+        </w:rPr>
+        <w:t>.</w:t>
+      </w:r>
+    </w:p>
+    <w:p>
+      <w:pPr>
+        <w:rPr>
           <w:b/>
           <w:bCs/>
           <w:sz w:val="28"/>
           <w:szCs w:val="28"/>
-          <w:rtl/>
-        </w:rPr>
-        <w:t xml:space="preserve"> על אופן </w:t>
-      </w:r>
-      <w:r>
-        <w:rPr>
-          <w:rFonts w:hint="cs"/>
+        </w:rPr>
+      </w:pPr>
+      <w:r>
+        <w:rPr>
           <w:b/>
           <w:bCs/>
           <w:sz w:val="28"/>
           <w:szCs w:val="28"/>
-          <w:rtl/>
-        </w:rPr>
-        <w:t>ההגנה על</w:t>
-      </w:r>
-      <w:r>
-        <w:rPr>
-          <w:rFonts w:hint="cs"/>
+        </w:rPr>
+        <w:t>Csv</w:t>
+      </w:r>
+    </w:p>
+    <w:p>
+      <w:pPr>
+        <w:rPr>
+          <w:rtl/>
+        </w:rPr>
+      </w:pPr>
+      <w:r>
+        <w:rPr>
+          <w:rFonts w:hint="cs"/>
+          <w:rtl/>
+        </w:rPr>
+        <w:t xml:space="preserve">הספרייה מספקת למוניטור את הפונקציונליות הדרושה על מנת לעבוד עם קבצי </w:t>
+      </w:r>
+      <w:r>
+        <w:t>csv</w:t>
+      </w:r>
+      <w:r>
+        <w:rPr>
+          <w:rFonts w:hint="cs"/>
+          <w:rtl/>
+        </w:rPr>
+        <w:t xml:space="preserve">. השתמשתי במחלקה זו מכיוון שכתיבת הקובץ </w:t>
+      </w:r>
+      <w:r>
+        <w:t>processList.csv</w:t>
+      </w:r>
+      <w:r>
+        <w:rPr>
+          <w:rFonts w:hint="cs"/>
+          <w:rtl/>
+        </w:rPr>
+        <w:t xml:space="preserve"> תהיה יעילה יותר ופשוטה יותר בשלב שבו המשתמש ירצה להפעיל את המוניטור במצב "ידני" (השוואה בין שתי דגימות מתאריכים שונים).</w:t>
+      </w:r>
+    </w:p>
+    <w:p>
+      <w:pPr>
+        <w:rPr>
+          <w:rtl/>
+        </w:rPr>
+      </w:pPr>
+      <w:r>
+        <w:rPr>
+          <w:rFonts w:hint="cs"/>
+          <w:rtl/>
+        </w:rPr>
+        <w:t>ספריה זו תומכת גם ב-</w:t>
+      </w:r>
+      <w:r>
+        <w:t>windows</w:t>
+      </w:r>
+      <w:r>
+        <w:rPr>
+          <w:rFonts w:hint="cs"/>
+          <w:rtl/>
+        </w:rPr>
+        <w:t xml:space="preserve"> וגם ב-</w:t>
+      </w:r>
+      <w:proofErr w:type="spellStart"/>
+      <w:r>
+        <w:t>linux</w:t>
+      </w:r>
+      <w:proofErr w:type="spellEnd"/>
+      <w:r>
+        <w:rPr>
+          <w:rFonts w:hint="cs"/>
+          <w:rtl/>
+        </w:rPr>
+        <w:t>.</w:t>
+      </w:r>
+    </w:p>
+    <w:p>
+      <w:pPr>
+        <w:rPr>
+          <w:rtl/>
+        </w:rPr>
+      </w:pPr>
+    </w:p>
+    <w:p>
+      <w:pPr>
+        <w:rPr>
+          <w:b/>
+          <w:bCs/>
+          <w:rtl/>
+        </w:rPr>
+      </w:pPr>
+      <w:r>
+        <w:rPr>
+          <w:rFonts w:hint="cs"/>
+          <w:b/>
+          <w:bCs/>
+          <w:rtl/>
+        </w:rPr>
+        <w:lastRenderedPageBreak/>
+        <w:t>שאר הספריות הן סטנדרטיות ו</w:t>
+      </w:r>
+      <w:r>
+        <w:rPr>
+          <w:rFonts w:hint="cs"/>
+          <w:b/>
+          <w:bCs/>
+          <w:rtl/>
+        </w:rPr>
+        <w:t>ת</w:t>
+      </w:r>
+      <w:r>
+        <w:rPr>
+          <w:rFonts w:hint="cs"/>
+          <w:b/>
+          <w:bCs/>
+          <w:rtl/>
+        </w:rPr>
+        <w:t>ומכות גם הן ב-</w:t>
+      </w:r>
+      <w:r>
+        <w:rPr>
+          <w:b/>
+          <w:bCs/>
+        </w:rPr>
+        <w:t>windows</w:t>
+      </w:r>
+      <w:r>
+        <w:rPr>
+          <w:rFonts w:hint="cs"/>
+          <w:b/>
+          <w:bCs/>
+          <w:rtl/>
+        </w:rPr>
+        <w:t xml:space="preserve"> וב-</w:t>
+      </w:r>
+      <w:proofErr w:type="spellStart"/>
+      <w:r>
+        <w:rPr>
+          <w:b/>
+          <w:bCs/>
+        </w:rPr>
+        <w:t>linux</w:t>
+      </w:r>
+      <w:proofErr w:type="spellEnd"/>
+      <w:r>
+        <w:rPr>
+          <w:rFonts w:hint="cs"/>
+          <w:b/>
+          <w:bCs/>
+          <w:rtl/>
+        </w:rPr>
+        <w:t xml:space="preserve"> (ביצעתי נסיון הרצה בשתי </w:t>
+      </w:r>
+      <w:r>
+        <w:rPr>
+          <w:rFonts w:hint="cs"/>
+          <w:b/>
+          <w:bCs/>
+          <w:rtl/>
+        </w:rPr>
+        <w:t xml:space="preserve">מערכות </w:t>
+      </w:r>
+      <w:r>
+        <w:rPr>
+          <w:rFonts w:hint="cs"/>
+          <w:b/>
+          <w:bCs/>
+          <w:rtl/>
+        </w:rPr>
+        <w:t>ה</w:t>
+      </w:r>
+      <w:r>
+        <w:rPr>
+          <w:rFonts w:hint="cs"/>
+          <w:b/>
+          <w:bCs/>
+          <w:rtl/>
+        </w:rPr>
+        <w:t>הפעלה).</w:t>
+      </w:r>
+    </w:p>
+    <w:p>
+      <w:pPr>
+        <w:rPr>
+          <w:rtl/>
+        </w:rPr>
+      </w:pPr>
+    </w:p>
+    <w:p>
+      <w:pPr>
+        <w:rPr>
           <w:b/>
           <w:bCs/>
           <w:sz w:val="28"/>
           <w:szCs w:val="28"/>
           <w:rtl/>
         </w:rPr>
+      </w:pPr>
+      <w:r>
+        <w:rPr>
+          <w:rFonts w:hint="cs"/>
+          <w:b/>
+          <w:bCs/>
+          <w:sz w:val="28"/>
+          <w:szCs w:val="28"/>
+          <w:rtl/>
+        </w:rPr>
+        <w:t>הסבר</w:t>
+      </w:r>
+      <w:r>
+        <w:rPr>
+          <w:rFonts w:hint="cs"/>
+          <w:b/>
+          <w:bCs/>
+          <w:sz w:val="28"/>
+          <w:szCs w:val="28"/>
+          <w:rtl/>
+        </w:rPr>
+        <w:t xml:space="preserve"> על אופן </w:t>
+      </w:r>
+      <w:r>
+        <w:rPr>
+          <w:rFonts w:hint="cs"/>
+          <w:b/>
+          <w:bCs/>
+          <w:sz w:val="28"/>
+          <w:szCs w:val="28"/>
+          <w:rtl/>
+        </w:rPr>
+        <w:t>ההגנה על</w:t>
+      </w:r>
+      <w:r>
+        <w:rPr>
+          <w:rFonts w:hint="cs"/>
+          <w:b/>
+          <w:bCs/>
+          <w:sz w:val="28"/>
+          <w:szCs w:val="28"/>
+          <w:rtl/>
+        </w:rPr>
         <w:t xml:space="preserve"> הקבצים:</w:t>
       </w:r>
     </w:p>
@@ -1050,6 +2195,13 @@
           <w:rtl/>
         </w:rPr>
         <w:t xml:space="preserve"> ודיווח למסך ה</w:t>
+      </w:r>
+      <w:r>
+        <w:rPr>
+          <w:rFonts w:hint="cs"/>
+          <w:rtl/>
+        </w:rPr>
+        <w:t>-</w:t>
       </w:r>
       <w:r>
         <w:t>console</w:t>
@@ -1228,6 +2380,50 @@
           <w:rtl/>
         </w:rPr>
         <w:t>.</w:t>
+      </w:r>
+    </w:p>
+    <w:p>
+      <w:pPr>
+        <w:rPr>
+          <w:rtl/>
+        </w:rPr>
+      </w:pPr>
+      <w:bookmarkStart w:id="0" w:name="_GoBack"/>
+      <w:bookmarkEnd w:id="0"/>
+    </w:p>
+    <w:p>
+      <w:pPr>
+        <w:rPr>
+          <w:rtl/>
+        </w:rPr>
+      </w:pPr>
+      <w:r>
+        <w:rPr>
+          <w:rFonts w:hint="cs"/>
+          <w:rtl/>
+        </w:rPr>
+        <w:t>--</w:t>
+      </w:r>
+    </w:p>
+    <w:p>
+      <w:pPr>
+        <w:rPr>
+          <w:b/>
+          <w:bCs/>
+          <w:i/>
+          <w:iCs/>
+        </w:rPr>
+      </w:pPr>
+      <w:r>
+        <w:rPr>
+          <w:rFonts w:hint="cs"/>
+          <w:b/>
+          <w:bCs/>
+          <w:i/>
+          <w:iCs/>
+          <w:rtl/>
+        </w:rPr>
+        <w:t>דביר ברזילי</w:t>
       </w:r>
     </w:p>
     <w:sectPr>
@@ -1313,6 +2509,95 @@
 <file path=word/numbering.xml><?xml version="1.0" encoding="utf-8"?>
 <w:numbering xmlns:wpc="http://schemas.microsoft.com/office/word/2010/wordprocessingCanvas" xmlns:mc="http://schemas.openxmlformats.org/markup-compatibility/2006" xmlns:o="urn:schemas-microsoft-com:office:office" xmlns:r="http://schemas.openxmlformats.org/officeDocument/2006/relationships" xmlns:m="http://schemas.openxmlformats.org/officeDocument/2006/math" xmlns:v="urn:schemas-microsoft-com:vml" xmlns:wp14="http://schemas.microsoft.com/office/word/2010/wordprocessingDrawing" xmlns:wp="http://schemas.openxmlformats.org/drawingml/2006/wordprocessingDrawing" xmlns:w10="urn:schemas-microsoft-com:office:word" xmlns:w="http://schemas.openxmlformats.org/wordprocessingml/2006/main" xmlns:w14="http://schemas.microsoft.com/office/word/2010/wordml" xmlns:w15="http://schemas.microsoft.com/office/word/2012/wordml" xmlns:wpg="http://schemas.microsoft.com/office/word/2010/wordprocessingGroup" xmlns:wpi="http://schemas.microsoft.com/office/word/2010/wordprocessingInk" xmlns:wne="http://schemas.microsoft.com/office/word/2006/wordml" xmlns:wps="http://schemas.microsoft.com/office/word/2010/wordprocessingShape" mc:Ignorable="w14 w15 wp14">
   <w:abstractNum w:abstractNumId="0" w15:restartNumberingAfterBreak="0">
+    <w:nsid w:val="1AA20237"/>
+    <w:multiLevelType w:val="hybridMultilevel"/>
+    <w:tmpl w:val="2932D5D0"/>
+    <w:lvl w:ilvl="0" w:tplc="0409000F">
+      <w:start w:val="1"/>
+      <w:numFmt w:val="decimal"/>
+      <w:lvlText w:val="%1."/>
+      <w:lvlJc w:val="left"/>
+      <w:pPr>
+        <w:ind w:left="720" w:hanging="360"/>
+      </w:pPr>
+      <w:rPr>
+        <w:rFonts w:hint="default"/>
+      </w:rPr>
+    </w:lvl>
+    <w:lvl w:ilvl="1" w:tplc="04090019" w:tentative="1">
+      <w:start w:val="1"/>
+      <w:numFmt w:val="lowerLetter"/>
+      <w:lvlText w:val="%2."/>
+      <w:lvlJc w:val="left"/>
+      <w:pPr>
+        <w:ind w:left="1440" w:hanging="360"/>
+      </w:pPr>
+    </w:lvl>
+    <w:lvl w:ilvl="2" w:tplc="0409001B" w:tentative="1">
+      <w:start w:val="1"/>
+      <w:numFmt w:val="lowerRoman"/>
+      <w:lvlText w:val="%3."/>
+      <w:lvlJc w:val="right"/>
+      <w:pPr>
+        <w:ind w:left="2160" w:hanging="180"/>
+      </w:pPr>
+    </w:lvl>
+    <w:lvl w:ilvl="3" w:tplc="0409000F" w:tentative="1">
+      <w:start w:val="1"/>
+      <w:numFmt w:val="decimal"/>
+      <w:lvlText w:val="%4."/>
+      <w:lvlJc w:val="left"/>
+      <w:pPr>
+        <w:ind w:left="2880" w:hanging="360"/>
+      </w:pPr>
+    </w:lvl>
+    <w:lvl w:ilvl="4" w:tplc="04090019" w:tentative="1">
+      <w:start w:val="1"/>
+      <w:numFmt w:val="lowerLetter"/>
+      <w:lvlText w:val="%5."/>
+      <w:lvlJc w:val="left"/>
+      <w:pPr>
+        <w:ind w:left="3600" w:hanging="360"/>
+      </w:pPr>
+    </w:lvl>
+    <w:lvl w:ilvl="5" w:tplc="0409001B" w:tentative="1">
+      <w:start w:val="1"/>
+      <w:numFmt w:val="lowerRoman"/>
+      <w:lvlText w:val="%6."/>
+      <w:lvlJc w:val="right"/>
+      <w:pPr>
+        <w:ind w:left="4320" w:hanging="180"/>
+      </w:pPr>
+    </w:lvl>
+    <w:lvl w:ilvl="6" w:tplc="0409000F" w:tentative="1">
+      <w:start w:val="1"/>
+      <w:numFmt w:val="decimal"/>
+      <w:lvlText w:val="%7."/>
+      <w:lvlJc w:val="left"/>
+      <w:pPr>
+        <w:ind w:left="5040" w:hanging="360"/>
+      </w:pPr>
+    </w:lvl>
+    <w:lvl w:ilvl="7" w:tplc="04090019" w:tentative="1">
+      <w:start w:val="1"/>
+      <w:numFmt w:val="lowerLetter"/>
+      <w:lvlText w:val="%8."/>
+      <w:lvlJc w:val="left"/>
+      <w:pPr>
+        <w:ind w:left="5760" w:hanging="360"/>
+      </w:pPr>
+    </w:lvl>
+    <w:lvl w:ilvl="8" w:tplc="0409001B" w:tentative="1">
+      <w:start w:val="1"/>
+      <w:numFmt w:val="lowerRoman"/>
+      <w:lvlText w:val="%9."/>
+      <w:lvlJc w:val="right"/>
+      <w:pPr>
+        <w:ind w:left="6480" w:hanging="180"/>
+      </w:pPr>
+    </w:lvl>
+  </w:abstractNum>
+  <w:abstractNum w:abstractNumId="1" w15:restartNumberingAfterBreak="0">
     <w:nsid w:val="2DBB22D3"/>
     <w:multiLevelType w:val="hybridMultilevel"/>
     <w:tmpl w:val="3DE83C5E"/>
@@ -1425,7 +2710,358 @@
       </w:rPr>
     </w:lvl>
   </w:abstractNum>
+  <w:abstractNum w:abstractNumId="2" w15:restartNumberingAfterBreak="0">
+    <w:nsid w:val="52972589"/>
+    <w:multiLevelType w:val="hybridMultilevel"/>
+    <w:tmpl w:val="61D6B836"/>
+    <w:lvl w:ilvl="0" w:tplc="04090001">
+      <w:start w:val="1"/>
+      <w:numFmt w:val="bullet"/>
+      <w:lvlText w:val=""/>
+      <w:lvlJc w:val="left"/>
+      <w:pPr>
+        <w:ind w:left="720" w:hanging="360"/>
+      </w:pPr>
+      <w:rPr>
+        <w:rFonts w:ascii="Symbol" w:hAnsi="Symbol" w:hint="default"/>
+      </w:rPr>
+    </w:lvl>
+    <w:lvl w:ilvl="1" w:tplc="04090003" w:tentative="1">
+      <w:start w:val="1"/>
+      <w:numFmt w:val="bullet"/>
+      <w:lvlText w:val="o"/>
+      <w:lvlJc w:val="left"/>
+      <w:pPr>
+        <w:ind w:left="1440" w:hanging="360"/>
+      </w:pPr>
+      <w:rPr>
+        <w:rFonts w:ascii="Courier New" w:hAnsi="Courier New" w:cs="Courier New" w:hint="default"/>
+      </w:rPr>
+    </w:lvl>
+    <w:lvl w:ilvl="2" w:tplc="04090005" w:tentative="1">
+      <w:start w:val="1"/>
+      <w:numFmt w:val="bullet"/>
+      <w:lvlText w:val=""/>
+      <w:lvlJc w:val="left"/>
+      <w:pPr>
+        <w:ind w:left="2160" w:hanging="360"/>
+      </w:pPr>
+      <w:rPr>
+        <w:rFonts w:ascii="Wingdings" w:hAnsi="Wingdings" w:hint="default"/>
+      </w:rPr>
+    </w:lvl>
+    <w:lvl w:ilvl="3" w:tplc="04090001" w:tentative="1">
+      <w:start w:val="1"/>
+      <w:numFmt w:val="bullet"/>
+      <w:lvlText w:val=""/>
+      <w:lvlJc w:val="left"/>
+      <w:pPr>
+        <w:ind w:left="2880" w:hanging="360"/>
+      </w:pPr>
+      <w:rPr>
+        <w:rFonts w:ascii="Symbol" w:hAnsi="Symbol" w:hint="default"/>
+      </w:rPr>
+    </w:lvl>
+    <w:lvl w:ilvl="4" w:tplc="04090003" w:tentative="1">
+      <w:start w:val="1"/>
+      <w:numFmt w:val="bullet"/>
+      <w:lvlText w:val="o"/>
+      <w:lvlJc w:val="left"/>
+      <w:pPr>
+        <w:ind w:left="3600" w:hanging="360"/>
+      </w:pPr>
+      <w:rPr>
+        <w:rFonts w:ascii="Courier New" w:hAnsi="Courier New" w:cs="Courier New" w:hint="default"/>
+      </w:rPr>
+    </w:lvl>
+    <w:lvl w:ilvl="5" w:tplc="04090005" w:tentative="1">
+      <w:start w:val="1"/>
+      <w:numFmt w:val="bullet"/>
+      <w:lvlText w:val=""/>
+      <w:lvlJc w:val="left"/>
+      <w:pPr>
+        <w:ind w:left="4320" w:hanging="360"/>
+      </w:pPr>
+      <w:rPr>
+        <w:rFonts w:ascii="Wingdings" w:hAnsi="Wingdings" w:hint="default"/>
+      </w:rPr>
+    </w:lvl>
+    <w:lvl w:ilvl="6" w:tplc="04090001" w:tentative="1">
+      <w:start w:val="1"/>
+      <w:numFmt w:val="bullet"/>
+      <w:lvlText w:val=""/>
+      <w:lvlJc w:val="left"/>
+      <w:pPr>
+        <w:ind w:left="5040" w:hanging="360"/>
+      </w:pPr>
+      <w:rPr>
+        <w:rFonts w:ascii="Symbol" w:hAnsi="Symbol" w:hint="default"/>
+      </w:rPr>
+    </w:lvl>
+    <w:lvl w:ilvl="7" w:tplc="04090003" w:tentative="1">
+      <w:start w:val="1"/>
+      <w:numFmt w:val="bullet"/>
+      <w:lvlText w:val="o"/>
+      <w:lvlJc w:val="left"/>
+      <w:pPr>
+        <w:ind w:left="5760" w:hanging="360"/>
+      </w:pPr>
+      <w:rPr>
+        <w:rFonts w:ascii="Courier New" w:hAnsi="Courier New" w:cs="Courier New" w:hint="default"/>
+      </w:rPr>
+    </w:lvl>
+    <w:lvl w:ilvl="8" w:tplc="04090005" w:tentative="1">
+      <w:start w:val="1"/>
+      <w:numFmt w:val="bullet"/>
+      <w:lvlText w:val=""/>
+      <w:lvlJc w:val="left"/>
+      <w:pPr>
+        <w:ind w:left="6480" w:hanging="360"/>
+      </w:pPr>
+      <w:rPr>
+        <w:rFonts w:ascii="Wingdings" w:hAnsi="Wingdings" w:hint="default"/>
+      </w:rPr>
+    </w:lvl>
+  </w:abstractNum>
+  <w:abstractNum w:abstractNumId="3" w15:restartNumberingAfterBreak="0">
+    <w:nsid w:val="72916D66"/>
+    <w:multiLevelType w:val="hybridMultilevel"/>
+    <w:tmpl w:val="779C37C8"/>
+    <w:lvl w:ilvl="0" w:tplc="04090001">
+      <w:start w:val="1"/>
+      <w:numFmt w:val="bullet"/>
+      <w:lvlText w:val=""/>
+      <w:lvlJc w:val="left"/>
+      <w:pPr>
+        <w:ind w:left="720" w:hanging="360"/>
+      </w:pPr>
+      <w:rPr>
+        <w:rFonts w:ascii="Symbol" w:hAnsi="Symbol" w:hint="default"/>
+      </w:rPr>
+    </w:lvl>
+    <w:lvl w:ilvl="1" w:tplc="04090003" w:tentative="1">
+      <w:start w:val="1"/>
+      <w:numFmt w:val="bullet"/>
+      <w:lvlText w:val="o"/>
+      <w:lvlJc w:val="left"/>
+      <w:pPr>
+        <w:ind w:left="1440" w:hanging="360"/>
+      </w:pPr>
+      <w:rPr>
+        <w:rFonts w:ascii="Courier New" w:hAnsi="Courier New" w:cs="Courier New" w:hint="default"/>
+      </w:rPr>
+    </w:lvl>
+    <w:lvl w:ilvl="2" w:tplc="04090005" w:tentative="1">
+      <w:start w:val="1"/>
+      <w:numFmt w:val="bullet"/>
+      <w:lvlText w:val=""/>
+      <w:lvlJc w:val="left"/>
+      <w:pPr>
+        <w:ind w:left="2160" w:hanging="360"/>
+      </w:pPr>
+      <w:rPr>
+        <w:rFonts w:ascii="Wingdings" w:hAnsi="Wingdings" w:hint="default"/>
+      </w:rPr>
+    </w:lvl>
+    <w:lvl w:ilvl="3" w:tplc="04090001" w:tentative="1">
+      <w:start w:val="1"/>
+      <w:numFmt w:val="bullet"/>
+      <w:lvlText w:val=""/>
+      <w:lvlJc w:val="left"/>
+      <w:pPr>
+        <w:ind w:left="2880" w:hanging="360"/>
+      </w:pPr>
+      <w:rPr>
+        <w:rFonts w:ascii="Symbol" w:hAnsi="Symbol" w:hint="default"/>
+      </w:rPr>
+    </w:lvl>
+    <w:lvl w:ilvl="4" w:tplc="04090003" w:tentative="1">
+      <w:start w:val="1"/>
+      <w:numFmt w:val="bullet"/>
+      <w:lvlText w:val="o"/>
+      <w:lvlJc w:val="left"/>
+      <w:pPr>
+        <w:ind w:left="3600" w:hanging="360"/>
+      </w:pPr>
+      <w:rPr>
+        <w:rFonts w:ascii="Courier New" w:hAnsi="Courier New" w:cs="Courier New" w:hint="default"/>
+      </w:rPr>
+    </w:lvl>
+    <w:lvl w:ilvl="5" w:tplc="04090005" w:tentative="1">
+      <w:start w:val="1"/>
+      <w:numFmt w:val="bullet"/>
+      <w:lvlText w:val=""/>
+      <w:lvlJc w:val="left"/>
+      <w:pPr>
+        <w:ind w:left="4320" w:hanging="360"/>
+      </w:pPr>
+      <w:rPr>
+        <w:rFonts w:ascii="Wingdings" w:hAnsi="Wingdings" w:hint="default"/>
+      </w:rPr>
+    </w:lvl>
+    <w:lvl w:ilvl="6" w:tplc="04090001" w:tentative="1">
+      <w:start w:val="1"/>
+      <w:numFmt w:val="bullet"/>
+      <w:lvlText w:val=""/>
+      <w:lvlJc w:val="left"/>
+      <w:pPr>
+        <w:ind w:left="5040" w:hanging="360"/>
+      </w:pPr>
+      <w:rPr>
+        <w:rFonts w:ascii="Symbol" w:hAnsi="Symbol" w:hint="default"/>
+      </w:rPr>
+    </w:lvl>
+    <w:lvl w:ilvl="7" w:tplc="04090003" w:tentative="1">
+      <w:start w:val="1"/>
+      <w:numFmt w:val="bullet"/>
+      <w:lvlText w:val="o"/>
+      <w:lvlJc w:val="left"/>
+      <w:pPr>
+        <w:ind w:left="5760" w:hanging="360"/>
+      </w:pPr>
+      <w:rPr>
+        <w:rFonts w:ascii="Courier New" w:hAnsi="Courier New" w:cs="Courier New" w:hint="default"/>
+      </w:rPr>
+    </w:lvl>
+    <w:lvl w:ilvl="8" w:tplc="04090005" w:tentative="1">
+      <w:start w:val="1"/>
+      <w:numFmt w:val="bullet"/>
+      <w:lvlText w:val=""/>
+      <w:lvlJc w:val="left"/>
+      <w:pPr>
+        <w:ind w:left="6480" w:hanging="360"/>
+      </w:pPr>
+      <w:rPr>
+        <w:rFonts w:ascii="Wingdings" w:hAnsi="Wingdings" w:hint="default"/>
+      </w:rPr>
+    </w:lvl>
+  </w:abstractNum>
+  <w:abstractNum w:abstractNumId="4" w15:restartNumberingAfterBreak="0">
+    <w:nsid w:val="74954442"/>
+    <w:multiLevelType w:val="hybridMultilevel"/>
+    <w:tmpl w:val="CD98C358"/>
+    <w:lvl w:ilvl="0" w:tplc="04090001">
+      <w:start w:val="1"/>
+      <w:numFmt w:val="bullet"/>
+      <w:lvlText w:val=""/>
+      <w:lvlJc w:val="left"/>
+      <w:pPr>
+        <w:ind w:left="720" w:hanging="360"/>
+      </w:pPr>
+      <w:rPr>
+        <w:rFonts w:ascii="Symbol" w:hAnsi="Symbol" w:hint="default"/>
+      </w:rPr>
+    </w:lvl>
+    <w:lvl w:ilvl="1" w:tplc="04090003" w:tentative="1">
+      <w:start w:val="1"/>
+      <w:numFmt w:val="bullet"/>
+      <w:lvlText w:val="o"/>
+      <w:lvlJc w:val="left"/>
+      <w:pPr>
+        <w:ind w:left="1440" w:hanging="360"/>
+      </w:pPr>
+      <w:rPr>
+        <w:rFonts w:ascii="Courier New" w:hAnsi="Courier New" w:cs="Courier New" w:hint="default"/>
+      </w:rPr>
+    </w:lvl>
+    <w:lvl w:ilvl="2" w:tplc="04090005" w:tentative="1">
+      <w:start w:val="1"/>
+      <w:numFmt w:val="bullet"/>
+      <w:lvlText w:val=""/>
+      <w:lvlJc w:val="left"/>
+      <w:pPr>
+        <w:ind w:left="2160" w:hanging="360"/>
+      </w:pPr>
+      <w:rPr>
+        <w:rFonts w:ascii="Wingdings" w:hAnsi="Wingdings" w:hint="default"/>
+      </w:rPr>
+    </w:lvl>
+    <w:lvl w:ilvl="3" w:tplc="04090001" w:tentative="1">
+      <w:start w:val="1"/>
+      <w:numFmt w:val="bullet"/>
+      <w:lvlText w:val=""/>
+      <w:lvlJc w:val="left"/>
+      <w:pPr>
+        <w:ind w:left="2880" w:hanging="360"/>
+      </w:pPr>
+      <w:rPr>
+        <w:rFonts w:ascii="Symbol" w:hAnsi="Symbol" w:hint="default"/>
+      </w:rPr>
+    </w:lvl>
+    <w:lvl w:ilvl="4" w:tplc="04090003" w:tentative="1">
+      <w:start w:val="1"/>
+      <w:numFmt w:val="bullet"/>
+      <w:lvlText w:val="o"/>
+      <w:lvlJc w:val="left"/>
+      <w:pPr>
+        <w:ind w:left="3600" w:hanging="360"/>
+      </w:pPr>
+      <w:rPr>
+        <w:rFonts w:ascii="Courier New" w:hAnsi="Courier New" w:cs="Courier New" w:hint="default"/>
+      </w:rPr>
+    </w:lvl>
+    <w:lvl w:ilvl="5" w:tplc="04090005" w:tentative="1">
+      <w:start w:val="1"/>
+      <w:numFmt w:val="bullet"/>
+      <w:lvlText w:val=""/>
+      <w:lvlJc w:val="left"/>
+      <w:pPr>
+        <w:ind w:left="4320" w:hanging="360"/>
+      </w:pPr>
+      <w:rPr>
+        <w:rFonts w:ascii="Wingdings" w:hAnsi="Wingdings" w:hint="default"/>
+      </w:rPr>
+    </w:lvl>
+    <w:lvl w:ilvl="6" w:tplc="04090001" w:tentative="1">
+      <w:start w:val="1"/>
+      <w:numFmt w:val="bullet"/>
+      <w:lvlText w:val=""/>
+      <w:lvlJc w:val="left"/>
+      <w:pPr>
+        <w:ind w:left="5040" w:hanging="360"/>
+      </w:pPr>
+      <w:rPr>
+        <w:rFonts w:ascii="Symbol" w:hAnsi="Symbol" w:hint="default"/>
+      </w:rPr>
+    </w:lvl>
+    <w:lvl w:ilvl="7" w:tplc="04090003" w:tentative="1">
+      <w:start w:val="1"/>
+      <w:numFmt w:val="bullet"/>
+      <w:lvlText w:val="o"/>
+      <w:lvlJc w:val="left"/>
+      <w:pPr>
+        <w:ind w:left="5760" w:hanging="360"/>
+      </w:pPr>
+      <w:rPr>
+        <w:rFonts w:ascii="Courier New" w:hAnsi="Courier New" w:cs="Courier New" w:hint="default"/>
+      </w:rPr>
+    </w:lvl>
+    <w:lvl w:ilvl="8" w:tplc="04090005" w:tentative="1">
+      <w:start w:val="1"/>
+      <w:numFmt w:val="bullet"/>
+      <w:lvlText w:val=""/>
+      <w:lvlJc w:val="left"/>
+      <w:pPr>
+        <w:ind w:left="6480" w:hanging="360"/>
+      </w:pPr>
+      <w:rPr>
+        <w:rFonts w:ascii="Wingdings" w:hAnsi="Wingdings" w:hint="default"/>
+      </w:rPr>
+    </w:lvl>
+  </w:abstractNum>
   <w:num w:numId="1">
+    <w:abstractNumId w:val="1"/>
+  </w:num>
+  <w:num w:numId="2">
+    <w:abstractNumId w:val="2"/>
+  </w:num>
+  <w:num w:numId="3">
+    <w:abstractNumId w:val="4"/>
+  </w:num>
+  <w:num w:numId="4">
+    <w:abstractNumId w:val="3"/>
+  </w:num>
+  <w:num w:numId="5">
     <w:abstractNumId w:val="0"/>
   </w:num>
 </w:numbering>
@@ -1831,7 +3467,6 @@
   <w:style w:type="character" w:default="1" w:styleId="DefaultParagraphFont">
     <w:name w:val="Default Paragraph Font"/>
     <w:uiPriority w:val="1"/>
-    <w:semiHidden/>
     <w:unhideWhenUsed/>
   </w:style>
   <w:style w:type="table" w:default="1" w:styleId="TableNormal">

</xml_diff>

<commit_message>
Edit Project Structure file
</commit_message>
<xml_diff>
--- a/Assignment 1 and 2 - Process Monitor/Project Structure.docx
+++ b/Assignment 1 and 2 - Process Monitor/Project Structure.docx
@@ -188,10 +188,8 @@
           <w:numId w:val="5"/>
         </w:numPr>
         <w:rPr>
-          <w:rFonts w:hint="cs"/>
           <w:i/>
           <w:iCs/>
-          <w:rtl/>
         </w:rPr>
       </w:pPr>
       <w:r>
@@ -220,6 +218,48 @@
         </w:rPr>
         <w:t xml:space="preserve"> במצב זה יהיה על המשתמש להזין שני תאריכים של שתי דגימות שונות (יכניס קודם את התאריך המוקדם יותר ואז את התאריך המאוחר יותר). המוניטור יציג למשתמש את התהליכים החדשים שהחלו לרוץ בין הדגימות ואת התהליכים שהפסיקו לרוץ בין הדגימות.</w:t>
       </w:r>
+    </w:p>
+    <w:p>
+      <w:pPr>
+        <w:pStyle w:val="ListParagraph"/>
+        <w:numPr>
+          <w:ilvl w:val="0"/>
+          <w:numId w:val="5"/>
+        </w:numPr>
+        <w:rPr>
+          <w:i/>
+          <w:iCs/>
+          <w:rtl/>
+        </w:rPr>
+      </w:pPr>
+      <w:r>
+        <w:rPr>
+          <w:rFonts w:hint="cs"/>
+          <w:i/>
+          <w:iCs/>
+          <w:rtl/>
+        </w:rPr>
+        <w:t xml:space="preserve">יציאה </w:t>
+      </w:r>
+      <w:r>
+        <w:rPr>
+          <w:i/>
+          <w:iCs/>
+          <w:rtl/>
+        </w:rPr>
+        <w:t>–</w:t>
+      </w:r>
+      <w:r>
+        <w:rPr>
+          <w:rFonts w:hint="cs"/>
+          <w:i/>
+          <w:iCs/>
+          <w:rtl/>
+        </w:rPr>
+        <w:t xml:space="preserve"> מסיים את התכנית.</w:t>
+      </w:r>
+      <w:bookmarkStart w:id="0" w:name="_GoBack"/>
+      <w:bookmarkEnd w:id="0"/>
     </w:p>
     <w:p>
       <w:pPr>
@@ -669,7 +709,6 @@
     <w:p>
       <w:pPr>
         <w:rPr>
-          <w:rFonts w:hint="cs"/>
           <w:rtl/>
         </w:rPr>
       </w:pPr>
@@ -723,7 +762,6 @@
     <w:p>
       <w:pPr>
         <w:rPr>
-          <w:rFonts w:hint="cs"/>
           <w:b/>
           <w:bCs/>
           <w:sz w:val="28"/>
@@ -740,7 +778,6 @@
           <w:sz w:val="28"/>
           <w:szCs w:val="28"/>
         </w:rPr>
-        <w:lastRenderedPageBreak/>
         <w:t>S</w:t>
       </w:r>
       <w:r>
@@ -845,28 +882,7 @@
           <w:rFonts w:hint="cs"/>
           <w:rtl/>
         </w:rPr>
-        <w:t xml:space="preserve"> - </w:t>
-      </w:r>
-      <w:r>
-        <w:rPr>
-          <w:rFonts w:hint="cs"/>
-          <w:rtl/>
-        </w:rPr>
-        <w:t>מקבלת כקלט שתי דגימות, ומחזירה כפלט את רשימת התהליכים ש</w:t>
-      </w:r>
-      <w:r>
-        <w:rPr>
-          <w:rFonts w:hint="cs"/>
-          <w:rtl/>
-        </w:rPr>
-        <w:t>הפסיקו</w:t>
-      </w:r>
-      <w:r>
-        <w:rPr>
-          <w:rFonts w:hint="cs"/>
-          <w:rtl/>
-        </w:rPr>
-        <w:t xml:space="preserve"> לרוץ בין הדגימה הראשונה לשנייה.</w:t>
+        <w:t xml:space="preserve"> - מקבלת כקלט שתי דגימות, ומחזירה כפלט את רשימת התהליכים שהפסיקו לרוץ בין הדגימה הראשונה לשנייה.</w:t>
       </w:r>
     </w:p>
     <w:p>
@@ -982,7 +998,6 @@
     <w:p>
       <w:pPr>
         <w:rPr>
-          <w:rFonts w:hint="cs"/>
           <w:rtl/>
         </w:rPr>
       </w:pPr>
@@ -1016,7 +1031,6 @@
     <w:p>
       <w:pPr>
         <w:rPr>
-          <w:rFonts w:hint="cs"/>
           <w:rtl/>
         </w:rPr>
       </w:pPr>
@@ -1171,11 +1185,6 @@
       </w:r>
     </w:p>
     <w:p>
-      <w:pPr>
-        <w:rPr>
-          <w:rFonts w:hint="cs"/>
-        </w:rPr>
-      </w:pPr>
       <w:proofErr w:type="gramStart"/>
       <w:r>
         <w:rPr>
@@ -1203,14 +1212,7 @@
           <w:rFonts w:hint="cs"/>
           <w:rtl/>
         </w:rPr>
-        <w:t xml:space="preserve"> ממשיך </w:t>
-      </w:r>
-      <w:r>
-        <w:rPr>
-          <w:rFonts w:hint="cs"/>
-          <w:rtl/>
-        </w:rPr>
-        <w:t>את פעילות ה</w:t>
+        <w:t xml:space="preserve"> ממשיך את פעילות ה</w:t>
       </w:r>
       <w:r>
         <w:t>watchdog</w:t>
@@ -1220,35 +1222,7 @@
           <w:rFonts w:hint="cs"/>
           <w:rtl/>
         </w:rPr>
-        <w:t xml:space="preserve"> לצורכי </w:t>
-      </w:r>
-      <w:r>
-        <w:rPr>
-          <w:rFonts w:hint="cs"/>
-          <w:rtl/>
-        </w:rPr>
-        <w:t xml:space="preserve">אבטחת </w:t>
-      </w:r>
-      <w:r>
-        <w:rPr>
-          <w:rFonts w:hint="cs"/>
-          <w:rtl/>
-        </w:rPr>
-        <w:t>קבצי התיעוד</w:t>
-      </w:r>
-      <w:r>
-        <w:rPr>
-          <w:rFonts w:hint="cs"/>
-          <w:rtl/>
-        </w:rPr>
-        <w:t xml:space="preserve"> מפעולות לא מורשות</w:t>
-      </w:r>
-      <w:r>
-        <w:rPr>
-          <w:rFonts w:hint="cs"/>
-          <w:rtl/>
-        </w:rPr>
-        <w:t>.</w:t>
+        <w:t xml:space="preserve"> לצורכי אבטחת קבצי התיעוד מפעולות לא מורשות.</w:t>
       </w:r>
     </w:p>
     <w:p>
@@ -1350,15 +1324,13 @@
     <w:p>
       <w:pPr>
         <w:rPr>
-          <w:rFonts w:hint="cs"/>
-          <w:rtl/>
-        </w:rPr>
-      </w:pPr>
-    </w:p>
-    <w:p>
-      <w:pPr>
-        <w:rPr>
-          <w:rFonts w:hint="cs"/>
+          <w:rtl/>
+        </w:rPr>
+      </w:pPr>
+    </w:p>
+    <w:p>
+      <w:pPr>
+        <w:rPr>
           <w:b/>
           <w:bCs/>
           <w:sz w:val="28"/>
@@ -1373,7 +1345,6 @@
           <w:sz w:val="28"/>
           <w:szCs w:val="28"/>
         </w:rPr>
-        <w:lastRenderedPageBreak/>
         <w:t>FilesHandler</w:t>
       </w:r>
       <w:proofErr w:type="spellEnd"/>
@@ -1417,7 +1388,6 @@
     <w:p>
       <w:pPr>
         <w:rPr>
-          <w:rFonts w:hint="cs"/>
           <w:rtl/>
         </w:rPr>
       </w:pPr>
@@ -1432,7 +1402,6 @@
     <w:p>
       <w:pPr>
         <w:rPr>
-          <w:rFonts w:hint="cs"/>
           <w:rtl/>
         </w:rPr>
       </w:pPr>
@@ -1454,7 +1423,6 @@
     <w:p>
       <w:pPr>
         <w:rPr>
-          <w:rFonts w:hint="cs"/>
           <w:rtl/>
         </w:rPr>
       </w:pPr>
@@ -1819,7 +1787,6 @@
     <w:p>
       <w:pPr>
         <w:rPr>
-          <w:rFonts w:hint="cs"/>
           <w:b/>
           <w:bCs/>
           <w:sz w:val="28"/>
@@ -2028,7 +1995,6 @@
           <w:bCs/>
           <w:rtl/>
         </w:rPr>
-        <w:lastRenderedPageBreak/>
         <w:t>שאר הספריות הן סטנדרטיות ו</w:t>
       </w:r>
       <w:r>
@@ -2388,8 +2354,6 @@
           <w:rtl/>
         </w:rPr>
       </w:pPr>
-      <w:bookmarkStart w:id="0" w:name="_GoBack"/>
-      <w:bookmarkEnd w:id="0"/>
     </w:p>
     <w:p>
       <w:pPr>
@@ -3467,6 +3431,7 @@
   <w:style w:type="character" w:default="1" w:styleId="DefaultParagraphFont">
     <w:name w:val="Default Paragraph Font"/>
     <w:uiPriority w:val="1"/>
+    <w:semiHidden/>
     <w:unhideWhenUsed/>
   </w:style>
   <w:style w:type="table" w:default="1" w:styleId="TableNormal">

</xml_diff>